<commit_message>
nobug ### 更新 20191121 1901
</commit_message>
<xml_diff>
--- a/Android notes/2016年/Android中view绘制流程.docx
+++ b/Android notes/2016年/Android中view绘制流程.docx
@@ -104,6 +104,9 @@
     <w:p>
       <w:pPr>
         <w:ind w:firstLine="420"/>
+        <w:rPr>
+          <w:rFonts w:hint="eastAsia"/>
+        </w:rPr>
       </w:pPr>
       <w:hyperlink r:id="rId10" w:history="1">
         <w:r>
@@ -13113,8 +13116,6 @@
         </w:rPr>
         <w:t>同时，由于整个</w:t>
       </w:r>
-      <w:bookmarkStart w:id="0" w:name="_GoBack"/>
-      <w:bookmarkEnd w:id="0"/>
       <w:r>
         <w:rPr>
           <w:rStyle w:val="string2"/>
@@ -13391,7 +13392,11 @@
         <w:shd w:val="clear" w:color="auto" w:fill="FFFFFF"/>
         <w:spacing w:line="326" w:lineRule="atLeast"/>
         <w:rPr>
-          <w:lang w:eastAsia="zh-TW"/>
+          <w:rStyle w:val="string2"/>
+          <w:rFonts w:ascii="微软雅黑" w:eastAsia="微软雅黑" w:hAnsi="微软雅黑" w:cs="微软雅黑"/>
+          <w:sz w:val="18"/>
+          <w:szCs w:val="18"/>
+          <w:lang w:val="zh-CN" w:eastAsia="zh-TW"/>
         </w:rPr>
       </w:pPr>
       <w:r>
@@ -13535,6 +13540,285 @@
           <w:lang w:val="zh-CN" w:eastAsia="zh-TW"/>
         </w:rPr>
         <w:t>，状态不会保存）</w:t>
+      </w:r>
+    </w:p>
+    <w:p>
+      <w:pPr>
+        <w:pStyle w:val="a7"/>
+        <w:shd w:val="clear" w:color="auto" w:fill="FFFFFF"/>
+        <w:spacing w:line="326" w:lineRule="atLeast"/>
+        <w:rPr>
+          <w:rFonts w:ascii="微软雅黑" w:eastAsia="微软雅黑" w:hAnsi="微软雅黑" w:cs="微软雅黑" w:hint="eastAsia"/>
+          <w:b/>
+          <w:bCs/>
+          <w:sz w:val="18"/>
+          <w:szCs w:val="18"/>
+        </w:rPr>
+      </w:pPr>
+      <w:r>
+        <w:rPr>
+          <w:rFonts w:ascii="微软雅黑" w:eastAsia="微软雅黑" w:hAnsi="微软雅黑" w:cs="微软雅黑" w:hint="eastAsia"/>
+          <w:b/>
+          <w:bCs/>
+          <w:sz w:val="18"/>
+          <w:szCs w:val="18"/>
+          <w:lang w:val="zh-CN"/>
+        </w:rPr>
+        <w:t>g</w:t>
+      </w:r>
+      <w:r>
+        <w:rPr>
+          <w:rFonts w:ascii="微软雅黑" w:eastAsia="微软雅黑" w:hAnsi="微软雅黑" w:cs="微软雅黑"/>
+          <w:b/>
+          <w:bCs/>
+          <w:sz w:val="18"/>
+          <w:szCs w:val="18"/>
+          <w:lang w:val="zh-CN"/>
+        </w:rPr>
+        <w:t>etMeasureWidth()</w:t>
+      </w:r>
+      <w:r>
+        <w:rPr>
+          <w:rFonts w:ascii="微软雅黑" w:eastAsia="微软雅黑" w:hAnsi="微软雅黑" w:cs="微软雅黑" w:hint="eastAsia"/>
+          <w:b/>
+          <w:bCs/>
+          <w:sz w:val="18"/>
+          <w:szCs w:val="18"/>
+          <w:lang w:val="zh-CN"/>
+        </w:rPr>
+        <w:t>和</w:t>
+      </w:r>
+      <w:r>
+        <w:rPr>
+          <w:rFonts w:ascii="微软雅黑" w:eastAsia="微软雅黑" w:hAnsi="微软雅黑" w:cs="微软雅黑" w:hint="eastAsia"/>
+          <w:b/>
+          <w:bCs/>
+          <w:sz w:val="18"/>
+          <w:szCs w:val="18"/>
+          <w:lang w:val="zh-CN"/>
+        </w:rPr>
+        <w:t>g</w:t>
+      </w:r>
+      <w:r>
+        <w:rPr>
+          <w:rFonts w:ascii="微软雅黑" w:eastAsia="微软雅黑" w:hAnsi="微软雅黑" w:cs="微软雅黑"/>
+          <w:b/>
+          <w:bCs/>
+          <w:sz w:val="18"/>
+          <w:szCs w:val="18"/>
+          <w:lang w:val="zh-CN"/>
+        </w:rPr>
+        <w:t>etWidth(</w:t>
+      </w:r>
+      <w:r>
+        <w:rPr>
+          <w:rFonts w:ascii="微软雅黑" w:eastAsia="微软雅黑" w:hAnsi="微软雅黑" w:cs="微软雅黑" w:hint="eastAsia"/>
+          <w:b/>
+          <w:bCs/>
+          <w:sz w:val="18"/>
+          <w:szCs w:val="18"/>
+          <w:lang w:val="zh-CN"/>
+        </w:rPr>
+        <w:t>)</w:t>
+      </w:r>
+      <w:r>
+        <w:rPr>
+          <w:rFonts w:ascii="微软雅黑" w:eastAsia="微软雅黑" w:hAnsi="微软雅黑" w:cs="微软雅黑" w:hint="eastAsia"/>
+          <w:b/>
+          <w:bCs/>
+          <w:sz w:val="18"/>
+          <w:szCs w:val="18"/>
+          <w:lang w:val="zh-CN"/>
+        </w:rPr>
+        <w:t>的区别：</w:t>
+      </w:r>
+      <w:r>
+        <w:rPr>
+          <w:rFonts w:ascii="微软雅黑" w:eastAsia="微软雅黑" w:hAnsi="微软雅黑" w:cs="微软雅黑" w:hint="eastAsia"/>
+          <w:b/>
+          <w:bCs/>
+          <w:sz w:val="18"/>
+          <w:szCs w:val="18"/>
+          <w:lang w:val="zh-CN"/>
+        </w:rPr>
+        <w:t>g</w:t>
+      </w:r>
+      <w:r>
+        <w:rPr>
+          <w:rFonts w:ascii="微软雅黑" w:eastAsia="微软雅黑" w:hAnsi="微软雅黑" w:cs="微软雅黑"/>
+          <w:b/>
+          <w:bCs/>
+          <w:sz w:val="18"/>
+          <w:szCs w:val="18"/>
+          <w:lang w:val="zh-CN"/>
+        </w:rPr>
+        <w:t>etMeasureWidth</w:t>
+      </w:r>
+      <w:r>
+        <w:rPr>
+          <w:rFonts w:ascii="微软雅黑" w:eastAsia="微软雅黑" w:hAnsi="微软雅黑" w:cs="微软雅黑"/>
+          <w:b/>
+          <w:bCs/>
+          <w:sz w:val="18"/>
+          <w:szCs w:val="18"/>
+        </w:rPr>
+        <w:t>()</w:t>
+      </w:r>
+      <w:r>
+        <w:rPr>
+          <w:rFonts w:ascii="微软雅黑" w:eastAsia="微软雅黑" w:hAnsi="微软雅黑" w:cs="微软雅黑" w:hint="eastAsia"/>
+          <w:b/>
+          <w:bCs/>
+          <w:sz w:val="18"/>
+          <w:szCs w:val="18"/>
+        </w:rPr>
+        <w:t>获取的值</w:t>
+      </w:r>
+      <w:r>
+        <w:rPr>
+          <w:rFonts w:ascii="微软雅黑" w:eastAsia="微软雅黑" w:hAnsi="微软雅黑" w:cs="微软雅黑" w:hint="eastAsia"/>
+          <w:b/>
+          <w:bCs/>
+          <w:sz w:val="18"/>
+          <w:szCs w:val="18"/>
+        </w:rPr>
+        <w:t>在</w:t>
+      </w:r>
+      <w:r>
+        <w:rPr>
+          <w:rFonts w:ascii="微软雅黑" w:eastAsia="微软雅黑" w:hAnsi="微软雅黑" w:cs="微软雅黑"/>
+          <w:b/>
+          <w:bCs/>
+          <w:sz w:val="18"/>
+          <w:szCs w:val="18"/>
+        </w:rPr>
+        <w:t>measure()</w:t>
+      </w:r>
+      <w:r>
+        <w:rPr>
+          <w:rFonts w:ascii="微软雅黑" w:eastAsia="微软雅黑" w:hAnsi="微软雅黑" w:cs="微软雅黑" w:hint="eastAsia"/>
+          <w:b/>
+          <w:bCs/>
+          <w:sz w:val="18"/>
+          <w:szCs w:val="18"/>
+        </w:rPr>
+        <w:t>执行完之后</w:t>
+      </w:r>
+      <w:r>
+        <w:rPr>
+          <w:rFonts w:ascii="微软雅黑" w:eastAsia="微软雅黑" w:hAnsi="微软雅黑" w:cs="微软雅黑" w:hint="eastAsia"/>
+          <w:b/>
+          <w:bCs/>
+          <w:sz w:val="18"/>
+          <w:szCs w:val="18"/>
+        </w:rPr>
+        <w:t>确定</w:t>
+      </w:r>
+      <w:r>
+        <w:rPr>
+          <w:rFonts w:ascii="微软雅黑" w:eastAsia="微软雅黑" w:hAnsi="微软雅黑" w:cs="微软雅黑" w:hint="eastAsia"/>
+          <w:b/>
+          <w:bCs/>
+          <w:sz w:val="18"/>
+          <w:szCs w:val="18"/>
+        </w:rPr>
+        <w:t>，而</w:t>
+      </w:r>
+      <w:r>
+        <w:rPr>
+          <w:rFonts w:ascii="微软雅黑" w:eastAsia="微软雅黑" w:hAnsi="微软雅黑" w:cs="微软雅黑" w:hint="eastAsia"/>
+          <w:b/>
+          <w:bCs/>
+          <w:sz w:val="18"/>
+          <w:szCs w:val="18"/>
+          <w:lang w:val="zh-CN"/>
+        </w:rPr>
+        <w:t>g</w:t>
+      </w:r>
+      <w:r>
+        <w:rPr>
+          <w:rFonts w:ascii="微软雅黑" w:eastAsia="微软雅黑" w:hAnsi="微软雅黑" w:cs="微软雅黑"/>
+          <w:b/>
+          <w:bCs/>
+          <w:sz w:val="18"/>
+          <w:szCs w:val="18"/>
+          <w:lang w:val="zh-CN"/>
+        </w:rPr>
+        <w:t>etWidth(</w:t>
+      </w:r>
+      <w:r>
+        <w:rPr>
+          <w:rFonts w:ascii="微软雅黑" w:eastAsia="微软雅黑" w:hAnsi="微软雅黑" w:cs="微软雅黑" w:hint="eastAsia"/>
+          <w:b/>
+          <w:bCs/>
+          <w:sz w:val="18"/>
+          <w:szCs w:val="18"/>
+          <w:lang w:val="zh-CN"/>
+        </w:rPr>
+        <w:t>)</w:t>
+      </w:r>
+      <w:r>
+        <w:rPr>
+          <w:rFonts w:ascii="微软雅黑" w:eastAsia="微软雅黑" w:hAnsi="微软雅黑" w:cs="微软雅黑" w:hint="eastAsia"/>
+          <w:b/>
+          <w:bCs/>
+          <w:sz w:val="18"/>
+          <w:szCs w:val="18"/>
+        </w:rPr>
+        <w:t>获取的值</w:t>
+      </w:r>
+      <w:r>
+        <w:rPr>
+          <w:rFonts w:ascii="微软雅黑" w:eastAsia="微软雅黑" w:hAnsi="微软雅黑" w:cs="微软雅黑" w:hint="eastAsia"/>
+          <w:b/>
+          <w:bCs/>
+          <w:sz w:val="18"/>
+          <w:szCs w:val="18"/>
+          <w:lang w:val="zh-CN"/>
+        </w:rPr>
+        <w:t>需要在layout</w:t>
+      </w:r>
+      <w:r>
+        <w:rPr>
+          <w:rFonts w:ascii="微软雅黑" w:eastAsia="微软雅黑" w:hAnsi="微软雅黑" w:cs="微软雅黑"/>
+          <w:b/>
+          <w:bCs/>
+          <w:sz w:val="18"/>
+          <w:szCs w:val="18"/>
+        </w:rPr>
+        <w:t>()</w:t>
+      </w:r>
+      <w:r>
+        <w:rPr>
+          <w:rFonts w:ascii="微软雅黑" w:eastAsia="微软雅黑" w:hAnsi="微软雅黑" w:cs="微软雅黑" w:hint="eastAsia"/>
+          <w:b/>
+          <w:bCs/>
+          <w:sz w:val="18"/>
+          <w:szCs w:val="18"/>
+        </w:rPr>
+        <w:t>方法执行之后才能</w:t>
+      </w:r>
+      <w:r>
+        <w:rPr>
+          <w:rFonts w:ascii="微软雅黑" w:eastAsia="微软雅黑" w:hAnsi="微软雅黑" w:cs="微软雅黑" w:hint="eastAsia"/>
+          <w:b/>
+          <w:bCs/>
+          <w:sz w:val="18"/>
+          <w:szCs w:val="18"/>
+        </w:rPr>
+        <w:t>确定</w:t>
+      </w:r>
+      <w:bookmarkStart w:id="0" w:name="_GoBack"/>
+      <w:bookmarkEnd w:id="0"/>
+      <w:r>
+        <w:rPr>
+          <w:rFonts w:ascii="微软雅黑" w:eastAsia="微软雅黑" w:hAnsi="微软雅黑" w:cs="微软雅黑" w:hint="eastAsia"/>
+          <w:b/>
+          <w:bCs/>
+          <w:sz w:val="18"/>
+          <w:szCs w:val="18"/>
+        </w:rPr>
+        <w:t>。</w:t>
       </w:r>
     </w:p>
     <w:p>
@@ -13822,6 +14106,7 @@
           <w:sz w:val="15"/>
           <w:szCs w:val="15"/>
         </w:rPr>
+        <w:lastRenderedPageBreak/>
         <w:t>public class </w:t>
       </w:r>
       <w:proofErr w:type="spellStart"/>
@@ -13888,7 +14173,6 @@
           <w:sz w:val="15"/>
           <w:szCs w:val="15"/>
         </w:rPr>
-        <w:lastRenderedPageBreak/>
         <w:t>  </w:t>
       </w:r>
     </w:p>
@@ -15456,6 +15740,7 @@
           <w:sz w:val="15"/>
           <w:szCs w:val="15"/>
         </w:rPr>
+        <w:lastRenderedPageBreak/>
         <w:t>        //child </w:t>
       </w:r>
       <w:r>
@@ -15520,7 +15805,6 @@
           <w:sz w:val="15"/>
           <w:szCs w:val="15"/>
         </w:rPr>
-        <w:lastRenderedPageBreak/>
         <w:t>        </w:t>
       </w:r>
       <w:proofErr w:type="spellStart"/>
@@ -17082,6 +17366,7 @@
           <w:sz w:val="15"/>
           <w:szCs w:val="15"/>
         </w:rPr>
+        <w:lastRenderedPageBreak/>
         <w:t>        for(</w:t>
       </w:r>
       <w:proofErr w:type="spellStart"/>
@@ -17226,7 +17511,6 @@
           <w:sz w:val="15"/>
           <w:szCs w:val="15"/>
         </w:rPr>
-        <w:lastRenderedPageBreak/>
         <w:t>            View child = </w:t>
       </w:r>
       <w:proofErr w:type="spellStart"/>
@@ -19130,6 +19414,7 @@
           <w:sz w:val="15"/>
           <w:szCs w:val="15"/>
         </w:rPr>
+        <w:lastRenderedPageBreak/>
         <w:t>        </w:t>
       </w:r>
       <w:proofErr w:type="spellStart"/>
@@ -19196,7 +19481,6 @@
           <w:sz w:val="15"/>
           <w:szCs w:val="15"/>
         </w:rPr>
-        <w:lastRenderedPageBreak/>
         <w:t>          </w:t>
       </w:r>
     </w:p>
@@ -20459,6 +20743,7 @@
           <w:sz w:val="15"/>
           <w:szCs w:val="15"/>
         </w:rPr>
+        <w:lastRenderedPageBreak/>
         <w:t>        //</w:t>
       </w:r>
       <w:r>
@@ -20521,7 +20806,6 @@
           <w:sz w:val="15"/>
           <w:szCs w:val="15"/>
         </w:rPr>
-        <w:lastRenderedPageBreak/>
         <w:t>        </w:t>
       </w:r>
       <w:r>
@@ -24187,7 +24471,7 @@
     <w:abstractNumId w:val="15"/>
     <w:lvlOverride w:ilvl="0">
       <w:startOverride w:val="2"/>
-      <w:lvl w:ilvl="0" w:tplc="7206E0E2">
+      <w:lvl w:ilvl="0" w:tplc="3E4E9BAA">
         <w:start w:val="2"/>
         <w:numFmt w:val="ideographEnclosedCircle"/>
         <w:lvlText w:val="%1"/>
@@ -24217,7 +24501,7 @@
     </w:lvlOverride>
     <w:lvlOverride w:ilvl="1">
       <w:startOverride w:val="1"/>
-      <w:lvl w:ilvl="1" w:tplc="028021FC">
+      <w:lvl w:ilvl="1" w:tplc="6B3EA548">
         <w:start w:val="1"/>
         <w:numFmt w:val="lowerLetter"/>
         <w:lvlText w:val="%2)"/>
@@ -24247,7 +24531,7 @@
     </w:lvlOverride>
     <w:lvlOverride w:ilvl="2">
       <w:startOverride w:val="1"/>
-      <w:lvl w:ilvl="2" w:tplc="3A702294">
+      <w:lvl w:ilvl="2" w:tplc="2F9E122E">
         <w:start w:val="1"/>
         <w:numFmt w:val="lowerRoman"/>
         <w:lvlText w:val="%3."/>
@@ -24277,7 +24561,7 @@
     </w:lvlOverride>
     <w:lvlOverride w:ilvl="3">
       <w:startOverride w:val="1"/>
-      <w:lvl w:ilvl="3" w:tplc="048A7E24">
+      <w:lvl w:ilvl="3" w:tplc="BF5017D6">
         <w:start w:val="1"/>
         <w:numFmt w:val="decimal"/>
         <w:lvlText w:val="%4."/>
@@ -24307,7 +24591,7 @@
     </w:lvlOverride>
     <w:lvlOverride w:ilvl="4">
       <w:startOverride w:val="1"/>
-      <w:lvl w:ilvl="4" w:tplc="C846D480">
+      <w:lvl w:ilvl="4" w:tplc="AC06E200">
         <w:start w:val="1"/>
         <w:numFmt w:val="lowerLetter"/>
         <w:lvlText w:val="%5)"/>
@@ -24337,7 +24621,7 @@
     </w:lvlOverride>
     <w:lvlOverride w:ilvl="5">
       <w:startOverride w:val="1"/>
-      <w:lvl w:ilvl="5" w:tplc="B04CD1B4">
+      <w:lvl w:ilvl="5" w:tplc="CF70AEF2">
         <w:start w:val="1"/>
         <w:numFmt w:val="lowerRoman"/>
         <w:lvlText w:val="%6."/>
@@ -24367,7 +24651,7 @@
     </w:lvlOverride>
     <w:lvlOverride w:ilvl="6">
       <w:startOverride w:val="1"/>
-      <w:lvl w:ilvl="6" w:tplc="889A090A">
+      <w:lvl w:ilvl="6" w:tplc="13BEDD0A">
         <w:start w:val="1"/>
         <w:numFmt w:val="decimal"/>
         <w:lvlText w:val="%7."/>
@@ -24397,7 +24681,7 @@
     </w:lvlOverride>
     <w:lvlOverride w:ilvl="7">
       <w:startOverride w:val="1"/>
-      <w:lvl w:ilvl="7" w:tplc="4434EEB2">
+      <w:lvl w:ilvl="7" w:tplc="636821E8">
         <w:start w:val="1"/>
         <w:numFmt w:val="lowerLetter"/>
         <w:lvlText w:val="%8)"/>
@@ -24427,7 +24711,7 @@
     </w:lvlOverride>
     <w:lvlOverride w:ilvl="8">
       <w:startOverride w:val="1"/>
-      <w:lvl w:ilvl="8" w:tplc="C672A84C">
+      <w:lvl w:ilvl="8" w:tplc="2B2220AC">
         <w:start w:val="1"/>
         <w:numFmt w:val="lowerRoman"/>
         <w:lvlText w:val="%9."/>
@@ -24465,7 +24749,7 @@
   <w:num w:numId="17">
     <w:abstractNumId w:val="16"/>
     <w:lvlOverride w:ilvl="0">
-      <w:lvl w:ilvl="0" w:tplc="AC5AAB6E">
+      <w:lvl w:ilvl="0" w:tplc="BF64D228">
         <w:start w:val="1"/>
         <w:numFmt w:val="decimal"/>
         <w:lvlText w:val="%1."/>
@@ -24495,7 +24779,7 @@
       </w:lvl>
     </w:lvlOverride>
     <w:lvlOverride w:ilvl="1">
-      <w:lvl w:ilvl="1" w:tplc="34A4CFC6">
+      <w:lvl w:ilvl="1" w:tplc="F0C0A934">
         <w:start w:val="1"/>
         <w:numFmt w:val="decimal"/>
         <w:lvlText w:val="%2."/>
@@ -24526,7 +24810,7 @@
       </w:lvl>
     </w:lvlOverride>
     <w:lvlOverride w:ilvl="2">
-      <w:lvl w:ilvl="2" w:tplc="797E4536">
+      <w:lvl w:ilvl="2" w:tplc="DD3ABD04">
         <w:start w:val="1"/>
         <w:numFmt w:val="decimal"/>
         <w:lvlText w:val="%3."/>
@@ -24557,7 +24841,7 @@
       </w:lvl>
     </w:lvlOverride>
     <w:lvlOverride w:ilvl="3">
-      <w:lvl w:ilvl="3" w:tplc="86BEA4DE">
+      <w:lvl w:ilvl="3" w:tplc="DC94D5B6">
         <w:start w:val="1"/>
         <w:numFmt w:val="decimal"/>
         <w:lvlText w:val="%4."/>
@@ -24588,7 +24872,7 @@
       </w:lvl>
     </w:lvlOverride>
     <w:lvlOverride w:ilvl="4">
-      <w:lvl w:ilvl="4" w:tplc="6CB84300">
+      <w:lvl w:ilvl="4" w:tplc="380A561E">
         <w:start w:val="1"/>
         <w:numFmt w:val="decimal"/>
         <w:lvlText w:val="%5."/>
@@ -24619,7 +24903,7 @@
       </w:lvl>
     </w:lvlOverride>
     <w:lvlOverride w:ilvl="5">
-      <w:lvl w:ilvl="5" w:tplc="E8C80444">
+      <w:lvl w:ilvl="5" w:tplc="55E804E8">
         <w:start w:val="1"/>
         <w:numFmt w:val="decimal"/>
         <w:lvlText w:val="%6."/>
@@ -24650,7 +24934,7 @@
       </w:lvl>
     </w:lvlOverride>
     <w:lvlOverride w:ilvl="6">
-      <w:lvl w:ilvl="6" w:tplc="1DE42578">
+      <w:lvl w:ilvl="6" w:tplc="A45012B2">
         <w:start w:val="1"/>
         <w:numFmt w:val="decimal"/>
         <w:lvlText w:val="%7."/>
@@ -24681,7 +24965,7 @@
       </w:lvl>
     </w:lvlOverride>
     <w:lvlOverride w:ilvl="7">
-      <w:lvl w:ilvl="7" w:tplc="D4B0DE86">
+      <w:lvl w:ilvl="7" w:tplc="7F685742">
         <w:start w:val="1"/>
         <w:numFmt w:val="decimal"/>
         <w:lvlText w:val="%8."/>
@@ -24712,7 +24996,7 @@
       </w:lvl>
     </w:lvlOverride>
     <w:lvlOverride w:ilvl="8">
-      <w:lvl w:ilvl="8" w:tplc="54C0E2BC">
+      <w:lvl w:ilvl="8" w:tplc="180AB7B4">
         <w:start w:val="1"/>
         <w:numFmt w:val="decimal"/>
         <w:lvlText w:val="%9."/>
@@ -24753,7 +25037,7 @@
     <w:abstractNumId w:val="15"/>
     <w:lvlOverride w:ilvl="0">
       <w:startOverride w:val="3"/>
-      <w:lvl w:ilvl="0" w:tplc="7206E0E2">
+      <w:lvl w:ilvl="0" w:tplc="3E4E9BAA">
         <w:start w:val="3"/>
         <w:numFmt w:val="ideographEnclosedCircle"/>
         <w:lvlText w:val="%1"/>
@@ -24783,7 +25067,7 @@
     </w:lvlOverride>
     <w:lvlOverride w:ilvl="1">
       <w:startOverride w:val="1"/>
-      <w:lvl w:ilvl="1" w:tplc="028021FC">
+      <w:lvl w:ilvl="1" w:tplc="6B3EA548">
         <w:start w:val="1"/>
         <w:numFmt w:val="lowerLetter"/>
         <w:lvlText w:val="%2)"/>
@@ -24813,7 +25097,7 @@
     </w:lvlOverride>
     <w:lvlOverride w:ilvl="2">
       <w:startOverride w:val="1"/>
-      <w:lvl w:ilvl="2" w:tplc="3A702294">
+      <w:lvl w:ilvl="2" w:tplc="2F9E122E">
         <w:start w:val="1"/>
         <w:numFmt w:val="lowerRoman"/>
         <w:lvlText w:val="%3."/>
@@ -24843,7 +25127,7 @@
     </w:lvlOverride>
     <w:lvlOverride w:ilvl="3">
       <w:startOverride w:val="1"/>
-      <w:lvl w:ilvl="3" w:tplc="048A7E24">
+      <w:lvl w:ilvl="3" w:tplc="BF5017D6">
         <w:start w:val="1"/>
         <w:numFmt w:val="decimal"/>
         <w:lvlText w:val="%4."/>
@@ -24873,7 +25157,7 @@
     </w:lvlOverride>
     <w:lvlOverride w:ilvl="4">
       <w:startOverride w:val="1"/>
-      <w:lvl w:ilvl="4" w:tplc="C846D480">
+      <w:lvl w:ilvl="4" w:tplc="AC06E200">
         <w:start w:val="1"/>
         <w:numFmt w:val="lowerLetter"/>
         <w:lvlText w:val="%5)"/>
@@ -24903,7 +25187,7 @@
     </w:lvlOverride>
     <w:lvlOverride w:ilvl="5">
       <w:startOverride w:val="1"/>
-      <w:lvl w:ilvl="5" w:tplc="B04CD1B4">
+      <w:lvl w:ilvl="5" w:tplc="CF70AEF2">
         <w:start w:val="1"/>
         <w:numFmt w:val="lowerRoman"/>
         <w:lvlText w:val="%6."/>
@@ -24933,7 +25217,7 @@
     </w:lvlOverride>
     <w:lvlOverride w:ilvl="6">
       <w:startOverride w:val="1"/>
-      <w:lvl w:ilvl="6" w:tplc="889A090A">
+      <w:lvl w:ilvl="6" w:tplc="13BEDD0A">
         <w:start w:val="1"/>
         <w:numFmt w:val="decimal"/>
         <w:lvlText w:val="%7."/>
@@ -24963,7 +25247,7 @@
     </w:lvlOverride>
     <w:lvlOverride w:ilvl="7">
       <w:startOverride w:val="1"/>
-      <w:lvl w:ilvl="7" w:tplc="4434EEB2">
+      <w:lvl w:ilvl="7" w:tplc="636821E8">
         <w:start w:val="1"/>
         <w:numFmt w:val="lowerLetter"/>
         <w:lvlText w:val="%8)"/>
@@ -24993,7 +25277,7 @@
     </w:lvlOverride>
     <w:lvlOverride w:ilvl="8">
       <w:startOverride w:val="1"/>
-      <w:lvl w:ilvl="8" w:tplc="C672A84C">
+      <w:lvl w:ilvl="8" w:tplc="2B2220AC">
         <w:start w:val="1"/>
         <w:numFmt w:val="lowerRoman"/>
         <w:lvlText w:val="%9."/>
@@ -25172,6 +25456,7 @@
     <w:lsdException w:name="HTML Sample" w:semiHidden="1" w:unhideWhenUsed="1"/>
     <w:lsdException w:name="HTML Typewriter" w:semiHidden="1" w:unhideWhenUsed="1"/>
     <w:lsdException w:name="HTML Variable" w:semiHidden="1" w:unhideWhenUsed="1"/>
+    <w:lsdException w:name="Normal Table" w:semiHidden="1" w:unhideWhenUsed="1"/>
     <w:lsdException w:name="annotation subject" w:semiHidden="1" w:unhideWhenUsed="1"/>
     <w:lsdException w:name="No List" w:semiHidden="1" w:unhideWhenUsed="1"/>
     <w:lsdException w:name="Outline List 1" w:semiHidden="1" w:unhideWhenUsed="1"/>
@@ -25215,8 +25500,10 @@
     <w:lsdException w:name="Table Elegant" w:semiHidden="1" w:unhideWhenUsed="1"/>
     <w:lsdException w:name="Table Professional" w:semiHidden="1" w:unhideWhenUsed="1"/>
     <w:lsdException w:name="Table Subtle 1" w:semiHidden="1" w:unhideWhenUsed="1"/>
+    <w:lsdException w:name="Table Subtle 2" w:semiHidden="1" w:unhideWhenUsed="1"/>
     <w:lsdException w:name="Table Web 1" w:semiHidden="1" w:unhideWhenUsed="1"/>
     <w:lsdException w:name="Table Web 2" w:semiHidden="1" w:unhideWhenUsed="1"/>
+    <w:lsdException w:name="Table Web 3" w:semiHidden="1" w:unhideWhenUsed="1"/>
     <w:lsdException w:name="Balloon Text" w:semiHidden="1" w:unhideWhenUsed="1"/>
     <w:lsdException w:name="Table Grid" w:uiPriority="39"/>
     <w:lsdException w:name="Table Theme" w:semiHidden="1" w:unhideWhenUsed="1"/>
@@ -25697,6 +25984,18 @@
         <w:numId w:val="25"/>
       </w:numPr>
     </w:pPr>
+  </w:style>
+  <w:style w:type="character" w:styleId="a8">
+    <w:name w:val="FollowedHyperlink"/>
+    <w:basedOn w:val="a0"/>
+    <w:uiPriority w:val="99"/>
+    <w:semiHidden/>
+    <w:unhideWhenUsed/>
+    <w:rsid w:val="00D038D5"/>
+    <w:rPr>
+      <w:color w:val="FF00FF" w:themeColor="followedHyperlink"/>
+      <w:u w:val="single"/>
+    </w:rPr>
   </w:style>
 </w:styles>
 </file>

</xml_diff>

<commit_message>
nobug ### 20200714 2343
</commit_message>
<xml_diff>
--- a/Android notes/2016年/Android中view绘制流程.docx
+++ b/Android notes/2016年/Android中view绘制流程.docx
@@ -1,6 +1,6 @@
 
 <file path=word/document.xml><?xml version="1.0" encoding="utf-8"?>
-<w:document xmlns:wpc="http://schemas.microsoft.com/office/word/2010/wordprocessingCanvas" xmlns:cx="http://schemas.microsoft.com/office/drawing/2014/chartex" xmlns:cx1="http://schemas.microsoft.com/office/drawing/2015/9/8/chartex" xmlns:cx2="http://schemas.microsoft.com/office/drawing/2015/10/21/chartex" xmlns:cx3="http://schemas.microsoft.com/office/drawing/2016/5/9/chartex" xmlns:cx4="http://schemas.microsoft.com/office/drawing/2016/5/10/chartex" xmlns:cx5="http://schemas.microsoft.com/office/drawing/2016/5/11/chartex" xmlns:cx6="http://schemas.microsoft.com/office/drawing/2016/5/12/chartex" xmlns:cx7="http://schemas.microsoft.com/office/drawing/2016/5/13/chartex" xmlns:cx8="http://schemas.microsoft.com/office/drawing/2016/5/14/chartex" xmlns:mc="http://schemas.openxmlformats.org/markup-compatibility/2006" xmlns:aink="http://schemas.microsoft.com/office/drawing/2016/ink" xmlns:am3d="http://schemas.microsoft.com/office/drawing/2017/model3d" xmlns:o="urn:schemas-microsoft-com:office:office" xmlns:r="http://schemas.openxmlformats.org/officeDocument/2006/relationships" xmlns:m="http://schemas.openxmlformats.org/officeDocument/2006/math" xmlns:v="urn:schemas-microsoft-com:vml" xmlns:wp14="http://schemas.microsoft.com/office/word/2010/wordprocessingDrawing" xmlns:wp="http://schemas.openxmlformats.org/drawingml/2006/wordprocessingDrawing" xmlns:w10="urn:schemas-microsoft-com:office:word" xmlns:w="http://schemas.openxmlformats.org/wordprocessingml/2006/main" xmlns:w14="http://schemas.microsoft.com/office/word/2010/wordml" xmlns:w15="http://schemas.microsoft.com/office/word/2012/wordml" xmlns:w16cid="http://schemas.microsoft.com/office/word/2016/wordml/cid" xmlns:w16se="http://schemas.microsoft.com/office/word/2015/wordml/symex" xmlns:wpg="http://schemas.microsoft.com/office/word/2010/wordprocessingGroup" xmlns:wpi="http://schemas.microsoft.com/office/word/2010/wordprocessingInk" xmlns:wne="http://schemas.microsoft.com/office/word/2006/wordml" xmlns:wps="http://schemas.microsoft.com/office/word/2010/wordprocessingShape" mc:Ignorable="w14 w15 w16se w16cid wp14">
+<w:document xmlns:ve="http://schemas.openxmlformats.org/markup-compatibility/2006" xmlns:o="urn:schemas-microsoft-com:office:office" xmlns:r="http://schemas.openxmlformats.org/officeDocument/2006/relationships" xmlns:m="http://schemas.openxmlformats.org/officeDocument/2006/math" xmlns:v="urn:schemas-microsoft-com:vml" xmlns:wp="http://schemas.openxmlformats.org/drawingml/2006/wordprocessingDrawing" xmlns:w10="urn:schemas-microsoft-com:office:word" xmlns:w="http://schemas.openxmlformats.org/wordprocessingml/2006/main" xmlns:wne="http://schemas.microsoft.com/office/word/2006/wordml">
   <w:body>
     <w:p>
       <w:pPr>
@@ -66,7 +66,7 @@
         </w:rPr>
         <w:t>来自：</w:t>
       </w:r>
-      <w:hyperlink r:id="rId7" w:history="1">
+      <w:hyperlink r:id="rId8" w:history="1">
         <w:r>
           <w:rPr>
             <w:rStyle w:val="Hyperlink0"/>
@@ -79,7 +79,7 @@
       <w:pPr>
         <w:ind w:firstLine="420"/>
       </w:pPr>
-      <w:hyperlink r:id="rId8" w:history="1">
+      <w:hyperlink r:id="rId9" w:history="1">
         <w:r>
           <w:rPr>
             <w:rStyle w:val="Hyperlink1"/>
@@ -119,7 +119,7 @@
       <w:pPr>
         <w:ind w:firstLine="420"/>
       </w:pPr>
-      <w:hyperlink r:id="rId9" w:history="1">
+      <w:hyperlink r:id="rId10" w:history="1">
         <w:r>
           <w:rPr>
             <w:rStyle w:val="a3"/>
@@ -132,7 +132,7 @@
       <w:pPr>
         <w:ind w:firstLine="420"/>
       </w:pPr>
-      <w:hyperlink r:id="rId10" w:history="1">
+      <w:hyperlink r:id="rId11" w:history="1">
         <w:r>
           <w:rPr>
             <w:rStyle w:val="a3"/>
@@ -145,7 +145,16 @@
     <w:p>
       <w:pPr>
         <w:ind w:firstLine="420"/>
-      </w:pPr>
+        <w:rPr>
+          <w:rFonts w:eastAsiaTheme="minorEastAsia" w:hint="eastAsia"/>
+        </w:rPr>
+      </w:pPr>
+      <w:r>
+        <w:rPr>
+          <w:rFonts w:eastAsiaTheme="minorEastAsia" w:hint="eastAsia"/>
+        </w:rPr>
+        <w:t xml:space="preserve"> </w:t>
+      </w:r>
     </w:p>
     <w:p>
       <w:pPr>
@@ -195,7 +204,7 @@
         </w:rPr>
         <w:t>ViewRoot.</w:t>
       </w:r>
-      <w:hyperlink r:id="rId11" w:history="1">
+      <w:hyperlink r:id="rId12" w:history="1">
         <w:r>
           <w:rPr>
             <w:rStyle w:val="Hyperlink2"/>
@@ -387,7 +396,7 @@
                     </pic:cNvPicPr>
                   </pic:nvPicPr>
                   <pic:blipFill>
-                    <a:blip r:embed="rId12">
+                    <a:blip r:embed="rId13" cstate="print">
                       <a:extLst/>
                     </a:blip>
                     <a:stretch>
@@ -590,7 +599,7 @@
                     </pic:cNvPicPr>
                   </pic:nvPicPr>
                   <pic:blipFill>
-                    <a:blip r:embed="rId13">
+                    <a:blip r:embed="rId14" cstate="print">
                       <a:extLst/>
                     </a:blip>
                     <a:stretch>
@@ -2283,6 +2292,7 @@
         </w:rPr>
         <w:t>过程，是通过调用父类</w:t>
       </w:r>
+      <w:proofErr w:type="spellStart"/>
       <w:r>
         <w:rPr>
           <w:rStyle w:val="string2"/>
@@ -2293,6 +2303,7 @@
         </w:rPr>
         <w:t>ViewGroup.java</w:t>
       </w:r>
+      <w:proofErr w:type="spellEnd"/>
       <w:r>
         <w:rPr>
           <w:rStyle w:val="string2"/>
@@ -2755,25 +2766,23 @@
         </w:rPr>
         <w:t>    </w:t>
       </w:r>
-      <w:proofErr w:type="spellStart"/>
-      <w:r>
-        <w:rPr>
-          <w:rStyle w:val="string2"/>
-          <w:rFonts w:ascii="Consolas" w:eastAsia="Consolas" w:hAnsi="Consolas" w:cs="Consolas"/>
-          <w:sz w:val="15"/>
-          <w:szCs w:val="15"/>
-        </w:rPr>
-        <w:t>onMeasure</w:t>
-      </w:r>
-      <w:proofErr w:type="spellEnd"/>
-      <w:r>
-        <w:rPr>
-          <w:rStyle w:val="string2"/>
-          <w:rFonts w:ascii="Consolas" w:eastAsia="Consolas" w:hAnsi="Consolas" w:cs="Consolas"/>
-          <w:sz w:val="15"/>
-          <w:szCs w:val="15"/>
-        </w:rPr>
-        <w:t>(</w:t>
+      <w:r>
+        <w:rPr>
+          <w:rStyle w:val="string2"/>
+          <w:rFonts w:ascii="Consolas" w:eastAsiaTheme="minorEastAsia" w:hAnsi="Consolas" w:cs="Consolas" w:hint="eastAsia"/>
+          <w:sz w:val="15"/>
+          <w:szCs w:val="15"/>
+        </w:rPr>
+        <w:t xml:space="preserve"> </w:t>
+      </w:r>
+      <w:r>
+        <w:rPr>
+          <w:rStyle w:val="string2"/>
+          <w:rFonts w:ascii="Consolas" w:eastAsiaTheme="minorEastAsia" w:hAnsi="Consolas" w:cs="Consolas" w:hint="eastAsia"/>
+          <w:sz w:val="15"/>
+          <w:szCs w:val="15"/>
+        </w:rPr>
+        <w:t xml:space="preserve"> </w:t>
       </w:r>
       <w:proofErr w:type="spellStart"/>
       <w:r>
@@ -6443,6 +6452,7 @@
         </w:rPr>
         <w:t>在</w:t>
       </w:r>
+      <w:proofErr w:type="spellStart"/>
       <w:r>
         <w:rPr>
           <w:rStyle w:val="string2"/>
@@ -6453,6 +6463,7 @@
         </w:rPr>
         <w:t>ViewRoot.java</w:t>
       </w:r>
+      <w:proofErr w:type="spellEnd"/>
       <w:r>
         <w:rPr>
           <w:rStyle w:val="string2"/>
@@ -9358,6 +9369,7 @@
         </w:rPr>
         <w:t>在</w:t>
       </w:r>
+      <w:proofErr w:type="spellStart"/>
       <w:r>
         <w:rPr>
           <w:rStyle w:val="string2"/>
@@ -9368,6 +9380,7 @@
         </w:rPr>
         <w:t>ViewRoot.java</w:t>
       </w:r>
+      <w:proofErr w:type="spellEnd"/>
       <w:r>
         <w:rPr>
           <w:rStyle w:val="string2"/>
@@ -10413,8 +10426,20 @@
           <w:sz w:val="15"/>
           <w:szCs w:val="15"/>
         </w:rPr>
-        <w:t>//ViewGroup.java</w:t>
-      </w:r>
+        <w:t>//</w:t>
+      </w:r>
+      <w:proofErr w:type="spellStart"/>
+      <w:r>
+        <w:rPr>
+          <w:rStyle w:val="string2"/>
+          <w:rFonts w:ascii="Consolas" w:eastAsia="Consolas" w:hAnsi="Consolas" w:cs="Consolas"/>
+          <w:kern w:val="0"/>
+          <w:sz w:val="15"/>
+          <w:szCs w:val="15"/>
+        </w:rPr>
+        <w:t>ViewGroup.java</w:t>
+      </w:r>
+      <w:proofErr w:type="spellEnd"/>
       <w:r>
         <w:rPr>
           <w:rStyle w:val="string2"/>
@@ -11203,8 +11228,20 @@
           <w:sz w:val="15"/>
           <w:szCs w:val="15"/>
         </w:rPr>
-        <w:t>//ViewGroup.java</w:t>
-      </w:r>
+        <w:t>//</w:t>
+      </w:r>
+      <w:proofErr w:type="spellStart"/>
+      <w:r>
+        <w:rPr>
+          <w:rStyle w:val="string2"/>
+          <w:rFonts w:ascii="Consolas" w:eastAsia="Consolas" w:hAnsi="Consolas" w:cs="Consolas"/>
+          <w:kern w:val="0"/>
+          <w:sz w:val="15"/>
+          <w:szCs w:val="15"/>
+        </w:rPr>
+        <w:t>ViewGroup.java</w:t>
+      </w:r>
+      <w:proofErr w:type="spellEnd"/>
       <w:r>
         <w:rPr>
           <w:rStyle w:val="string2"/>
@@ -13403,6 +13440,7 @@
         <w:pStyle w:val="a7"/>
         <w:shd w:val="clear" w:color="auto" w:fill="FFFFFF"/>
         <w:spacing w:line="326" w:lineRule="atLeast"/>
+        <w:jc w:val="both"/>
         <w:rPr>
           <w:rStyle w:val="string2"/>
           <w:rFonts w:ascii="微软雅黑" w:eastAsia="微软雅黑" w:hAnsi="微软雅黑" w:cs="微软雅黑"/>
@@ -13888,7 +13926,27 @@
           <w:sz w:val="18"/>
           <w:szCs w:val="18"/>
         </w:rPr>
-        <w:t xml:space="preserve">    MyViewGroup.java  </w:t>
+        <w:t xml:space="preserve">    </w:t>
+      </w:r>
+      <w:proofErr w:type="spellStart"/>
+      <w:r>
+        <w:rPr>
+          <w:rStyle w:val="string2"/>
+          <w:rFonts w:ascii="Arial" w:hAnsi="Arial"/>
+          <w:sz w:val="18"/>
+          <w:szCs w:val="18"/>
+        </w:rPr>
+        <w:t>MyViewGroup.java</w:t>
+      </w:r>
+      <w:proofErr w:type="spellEnd"/>
+      <w:r>
+        <w:rPr>
+          <w:rStyle w:val="string2"/>
+          <w:rFonts w:ascii="Arial" w:hAnsi="Arial"/>
+          <w:sz w:val="18"/>
+          <w:szCs w:val="18"/>
+        </w:rPr>
+        <w:t xml:space="preserve">  </w:t>
       </w:r>
       <w:r>
         <w:rPr>
@@ -14449,27 +14507,7 @@
           <w:sz w:val="15"/>
           <w:szCs w:val="15"/>
         </w:rPr>
-        <w:t>        </w:t>
-      </w:r>
-      <w:proofErr w:type="spellStart"/>
-      <w:r>
-        <w:rPr>
-          <w:rStyle w:val="string2"/>
-          <w:rFonts w:ascii="Consolas" w:eastAsia="Consolas" w:hAnsi="Consolas" w:cs="Consolas"/>
-          <w:sz w:val="15"/>
-          <w:szCs w:val="15"/>
-        </w:rPr>
-        <w:t>init</w:t>
-      </w:r>
-      <w:proofErr w:type="spellEnd"/>
-      <w:r>
-        <w:rPr>
-          <w:rStyle w:val="string2"/>
-          <w:rFonts w:ascii="Consolas" w:eastAsia="Consolas" w:hAnsi="Consolas" w:cs="Consolas"/>
-          <w:sz w:val="15"/>
-          <w:szCs w:val="15"/>
-        </w:rPr>
-        <w:t>() ;  </w:t>
+        <w:t>        init() ;  </w:t>
       </w:r>
     </w:p>
     <w:p>
@@ -14629,27 +14667,7 @@
           <w:sz w:val="15"/>
           <w:szCs w:val="15"/>
         </w:rPr>
-        <w:t>(Context </w:t>
-      </w:r>
-      <w:proofErr w:type="spellStart"/>
-      <w:r>
-        <w:rPr>
-          <w:rStyle w:val="string2"/>
-          <w:rFonts w:ascii="Consolas" w:eastAsia="Consolas" w:hAnsi="Consolas" w:cs="Consolas"/>
-          <w:sz w:val="15"/>
-          <w:szCs w:val="15"/>
-        </w:rPr>
-        <w:t>context</w:t>
-      </w:r>
-      <w:proofErr w:type="spellEnd"/>
-      <w:r>
-        <w:rPr>
-          <w:rStyle w:val="string2"/>
-          <w:rFonts w:ascii="Consolas" w:eastAsia="Consolas" w:hAnsi="Consolas" w:cs="Consolas"/>
-          <w:sz w:val="15"/>
-          <w:szCs w:val="15"/>
-        </w:rPr>
-        <w:t> , </w:t>
+        <w:t>(Context context , </w:t>
       </w:r>
       <w:proofErr w:type="spellStart"/>
       <w:r>
@@ -14807,27 +14825,7 @@
           <w:sz w:val="15"/>
           <w:szCs w:val="15"/>
         </w:rPr>
-        <w:t>        </w:t>
-      </w:r>
-      <w:proofErr w:type="spellStart"/>
-      <w:r>
-        <w:rPr>
-          <w:rStyle w:val="string2"/>
-          <w:rFonts w:ascii="Consolas" w:eastAsia="Consolas" w:hAnsi="Consolas" w:cs="Consolas"/>
-          <w:sz w:val="15"/>
-          <w:szCs w:val="15"/>
-        </w:rPr>
-        <w:t>init</w:t>
-      </w:r>
-      <w:proofErr w:type="spellEnd"/>
-      <w:r>
-        <w:rPr>
-          <w:rStyle w:val="string2"/>
-          <w:rFonts w:ascii="Consolas" w:eastAsia="Consolas" w:hAnsi="Consolas" w:cs="Consolas"/>
-          <w:sz w:val="15"/>
-          <w:szCs w:val="15"/>
-        </w:rPr>
-        <w:t>() ;  </w:t>
+        <w:t>        init() ;  </w:t>
       </w:r>
     </w:p>
     <w:p>
@@ -14969,27 +14967,7 @@
           <w:sz w:val="15"/>
           <w:szCs w:val="15"/>
         </w:rPr>
-        <w:t>    private void </w:t>
-      </w:r>
-      <w:proofErr w:type="spellStart"/>
-      <w:r>
-        <w:rPr>
-          <w:rStyle w:val="string2"/>
-          <w:rFonts w:ascii="Consolas" w:eastAsia="Consolas" w:hAnsi="Consolas" w:cs="Consolas"/>
-          <w:sz w:val="15"/>
-          <w:szCs w:val="15"/>
-        </w:rPr>
-        <w:t>init</w:t>
-      </w:r>
-      <w:proofErr w:type="spellEnd"/>
-      <w:r>
-        <w:rPr>
-          <w:rStyle w:val="string2"/>
-          <w:rFonts w:ascii="Consolas" w:eastAsia="Consolas" w:hAnsi="Consolas" w:cs="Consolas"/>
-          <w:sz w:val="15"/>
-          <w:szCs w:val="15"/>
-        </w:rPr>
-        <w:t>(){  </w:t>
+        <w:t>    private void init(){  </w:t>
       </w:r>
     </w:p>
     <w:p>
@@ -16480,25 +16458,14 @@
         </w:rPr>
         <w:t>通过</w:t>
       </w:r>
-      <w:proofErr w:type="spellStart"/>
-      <w:r>
-        <w:rPr>
-          <w:rStyle w:val="string2"/>
-          <w:rFonts w:ascii="Consolas" w:eastAsia="Consolas" w:hAnsi="Consolas" w:cs="Consolas"/>
-          <w:sz w:val="15"/>
-          <w:szCs w:val="15"/>
-        </w:rPr>
-        <w:t>init</w:t>
-      </w:r>
-      <w:proofErr w:type="spellEnd"/>
-      <w:r>
-        <w:rPr>
-          <w:rStyle w:val="string2"/>
-          <w:rFonts w:ascii="Consolas" w:eastAsia="Consolas" w:hAnsi="Consolas" w:cs="Consolas"/>
-          <w:sz w:val="15"/>
-          <w:szCs w:val="15"/>
-        </w:rPr>
-        <w:t>()</w:t>
+      <w:r>
+        <w:rPr>
+          <w:rStyle w:val="string2"/>
+          <w:rFonts w:ascii="Consolas" w:eastAsia="Consolas" w:hAnsi="Consolas" w:cs="Consolas"/>
+          <w:sz w:val="15"/>
+          <w:szCs w:val="15"/>
+        </w:rPr>
+        <w:t>init()</w:t>
       </w:r>
       <w:r>
         <w:rPr>
@@ -18126,25 +18093,14 @@
         </w:rPr>
         <w:t>通过</w:t>
       </w:r>
-      <w:proofErr w:type="spellStart"/>
-      <w:r>
-        <w:rPr>
-          <w:rStyle w:val="string2"/>
-          <w:rFonts w:ascii="Consolas" w:eastAsia="Consolas" w:hAnsi="Consolas" w:cs="Consolas"/>
-          <w:sz w:val="15"/>
-          <w:szCs w:val="15"/>
-        </w:rPr>
-        <w:t>init</w:t>
-      </w:r>
-      <w:proofErr w:type="spellEnd"/>
-      <w:r>
-        <w:rPr>
-          <w:rStyle w:val="string2"/>
-          <w:rFonts w:ascii="Consolas" w:eastAsia="Consolas" w:hAnsi="Consolas" w:cs="Consolas"/>
-          <w:sz w:val="15"/>
-          <w:szCs w:val="15"/>
-        </w:rPr>
-        <w:t>()</w:t>
+      <w:r>
+        <w:rPr>
+          <w:rStyle w:val="string2"/>
+          <w:rFonts w:ascii="Consolas" w:eastAsia="Consolas" w:hAnsi="Consolas" w:cs="Consolas"/>
+          <w:sz w:val="15"/>
+          <w:szCs w:val="15"/>
+        </w:rPr>
+        <w:t>init()</w:t>
       </w:r>
       <w:r>
         <w:rPr>
@@ -19831,6 +19787,7 @@
         </w:rPr>
         <w:t>、</w:t>
       </w:r>
+      <w:proofErr w:type="spellStart"/>
       <w:r>
         <w:rPr>
           <w:rStyle w:val="string2"/>
@@ -19838,17 +19795,17 @@
           <w:sz w:val="20"/>
           <w:szCs w:val="20"/>
         </w:rPr>
-        <w:t>MyView.java </w:t>
-      </w:r>
+        <w:t>MyView.java</w:t>
+      </w:r>
+      <w:proofErr w:type="spellEnd"/>
       <w:r>
         <w:rPr>
           <w:rStyle w:val="string2"/>
           <w:rFonts w:ascii="微软雅黑" w:eastAsia="微软雅黑" w:hAnsi="微软雅黑" w:cs="微软雅黑"/>
           <w:sz w:val="20"/>
           <w:szCs w:val="20"/>
-          <w:lang w:val="zh-TW" w:eastAsia="zh-TW"/>
-        </w:rPr>
-        <w:t>自定义</w:t>
+        </w:rPr>
+        <w:t> </w:t>
       </w:r>
       <w:r>
         <w:rPr>
@@ -19856,8 +19813,9 @@
           <w:rFonts w:ascii="微软雅黑" w:eastAsia="微软雅黑" w:hAnsi="微软雅黑" w:cs="微软雅黑"/>
           <w:sz w:val="20"/>
           <w:szCs w:val="20"/>
-        </w:rPr>
-        <w:t>View</w:t>
+          <w:lang w:val="zh-TW" w:eastAsia="zh-TW"/>
+        </w:rPr>
+        <w:t>自定义</w:t>
       </w:r>
       <w:r>
         <w:rPr>
@@ -19865,21 +19823,20 @@
           <w:rFonts w:ascii="微软雅黑" w:eastAsia="微软雅黑" w:hAnsi="微软雅黑" w:cs="微软雅黑"/>
           <w:sz w:val="20"/>
           <w:szCs w:val="20"/>
-          <w:lang w:val="zh-TW" w:eastAsia="zh-TW"/>
-        </w:rPr>
-        <w:t>类型，重写</w:t>
-      </w:r>
-      <w:proofErr w:type="spellStart"/>
+        </w:rPr>
+        <w:t>View</w:t>
+      </w:r>
       <w:r>
         <w:rPr>
           <w:rStyle w:val="string2"/>
           <w:rFonts w:ascii="微软雅黑" w:eastAsia="微软雅黑" w:hAnsi="微软雅黑" w:cs="微软雅黑"/>
           <w:sz w:val="20"/>
           <w:szCs w:val="20"/>
-        </w:rPr>
-        <w:t>onDraw</w:t>
-      </w:r>
-      <w:proofErr w:type="spellEnd"/>
+          <w:lang w:val="zh-TW" w:eastAsia="zh-TW"/>
+        </w:rPr>
+        <w:t>类型，重写</w:t>
+      </w:r>
+      <w:proofErr w:type="spellStart"/>
       <w:r>
         <w:rPr>
           <w:rStyle w:val="string2"/>
@@ -19887,14 +19844,24 @@
           <w:sz w:val="20"/>
           <w:szCs w:val="20"/>
         </w:rPr>
-        <w:t>()</w:t>
-      </w:r>
+        <w:t>onDraw</w:t>
+      </w:r>
+      <w:proofErr w:type="spellEnd"/>
       <w:r>
         <w:rPr>
           <w:rStyle w:val="string2"/>
           <w:rFonts w:ascii="微软雅黑" w:eastAsia="微软雅黑" w:hAnsi="微软雅黑" w:cs="微软雅黑"/>
           <w:sz w:val="20"/>
           <w:szCs w:val="20"/>
+        </w:rPr>
+        <w:t>()</w:t>
+      </w:r>
+      <w:r>
+        <w:rPr>
+          <w:rStyle w:val="string2"/>
+          <w:rFonts w:ascii="微软雅黑" w:eastAsia="微软雅黑" w:hAnsi="微软雅黑" w:cs="微软雅黑"/>
+          <w:sz w:val="20"/>
+          <w:szCs w:val="20"/>
           <w:lang w:val="zh-TW" w:eastAsia="zh-TW"/>
         </w:rPr>
         <w:t>方法 ，</w:t>
@@ -20057,27 +20024,7 @@
           <w:sz w:val="15"/>
           <w:szCs w:val="15"/>
         </w:rPr>
-        <w:t>        private Paint </w:t>
-      </w:r>
-      <w:proofErr w:type="spellStart"/>
-      <w:r>
-        <w:rPr>
-          <w:rStyle w:val="string2"/>
-          <w:rFonts w:ascii="Consolas" w:eastAsia="Consolas" w:hAnsi="Consolas" w:cs="Consolas"/>
-          <w:sz w:val="15"/>
-          <w:szCs w:val="15"/>
-        </w:rPr>
-        <w:t>paint</w:t>
-      </w:r>
-      <w:proofErr w:type="spellEnd"/>
-      <w:r>
-        <w:rPr>
-          <w:rStyle w:val="string2"/>
-          <w:rFonts w:ascii="Consolas" w:eastAsia="Consolas" w:hAnsi="Consolas" w:cs="Consolas"/>
-          <w:sz w:val="15"/>
-          <w:szCs w:val="15"/>
-        </w:rPr>
-        <w:t>  = new Paint() ;  </w:t>
+        <w:t>        private Paint paint  = new Paint() ;  </w:t>
       </w:r>
     </w:p>
     <w:p>
@@ -20273,27 +20220,7 @@
           <w:sz w:val="15"/>
           <w:szCs w:val="15"/>
         </w:rPr>
-        <w:t>(Context </w:t>
-      </w:r>
-      <w:proofErr w:type="spellStart"/>
-      <w:r>
-        <w:rPr>
-          <w:rStyle w:val="string2"/>
-          <w:rFonts w:ascii="Consolas" w:eastAsia="Consolas" w:hAnsi="Consolas" w:cs="Consolas"/>
-          <w:sz w:val="15"/>
-          <w:szCs w:val="15"/>
-        </w:rPr>
-        <w:t>context</w:t>
-      </w:r>
-      <w:proofErr w:type="spellEnd"/>
-      <w:r>
-        <w:rPr>
-          <w:rStyle w:val="string2"/>
-          <w:rFonts w:ascii="Consolas" w:eastAsia="Consolas" w:hAnsi="Consolas" w:cs="Consolas"/>
-          <w:sz w:val="15"/>
-          <w:szCs w:val="15"/>
-        </w:rPr>
-        <w:t> , </w:t>
+        <w:t>(Context context , </w:t>
       </w:r>
       <w:proofErr w:type="spellStart"/>
       <w:r>
@@ -21540,8 +21467,8 @@
       </w:r>
     </w:p>
     <w:sectPr>
-      <w:headerReference w:type="default" r:id="rId14"/>
-      <w:footerReference w:type="default" r:id="rId15"/>
+      <w:headerReference w:type="default" r:id="rId15"/>
+      <w:footerReference w:type="default" r:id="rId16"/>
       <w:pgSz w:w="11900" w:h="16840"/>
       <w:pgMar w:top="1440" w:right="1800" w:bottom="1440" w:left="1800" w:header="851" w:footer="992" w:gutter="0"/>
       <w:cols w:space="720"/>
@@ -21551,7 +21478,7 @@
 </file>
 
 <file path=word/endnotes.xml><?xml version="1.0" encoding="utf-8"?>
-<w:endnotes xmlns:wpc="http://schemas.microsoft.com/office/word/2010/wordprocessingCanvas" xmlns:cx="http://schemas.microsoft.com/office/drawing/2014/chartex" xmlns:cx1="http://schemas.microsoft.com/office/drawing/2015/9/8/chartex" xmlns:cx2="http://schemas.microsoft.com/office/drawing/2015/10/21/chartex" xmlns:cx3="http://schemas.microsoft.com/office/drawing/2016/5/9/chartex" xmlns:cx4="http://schemas.microsoft.com/office/drawing/2016/5/10/chartex" xmlns:cx5="http://schemas.microsoft.com/office/drawing/2016/5/11/chartex" xmlns:cx6="http://schemas.microsoft.com/office/drawing/2016/5/12/chartex" xmlns:cx7="http://schemas.microsoft.com/office/drawing/2016/5/13/chartex" xmlns:cx8="http://schemas.microsoft.com/office/drawing/2016/5/14/chartex" xmlns:mc="http://schemas.openxmlformats.org/markup-compatibility/2006" xmlns:aink="http://schemas.microsoft.com/office/drawing/2016/ink" xmlns:am3d="http://schemas.microsoft.com/office/drawing/2017/model3d" xmlns:o="urn:schemas-microsoft-com:office:office" xmlns:r="http://schemas.openxmlformats.org/officeDocument/2006/relationships" xmlns:m="http://schemas.openxmlformats.org/officeDocument/2006/math" xmlns:v="urn:schemas-microsoft-com:vml" xmlns:wp14="http://schemas.microsoft.com/office/word/2010/wordprocessingDrawing" xmlns:wp="http://schemas.openxmlformats.org/drawingml/2006/wordprocessingDrawing" xmlns:w10="urn:schemas-microsoft-com:office:word" xmlns:w="http://schemas.openxmlformats.org/wordprocessingml/2006/main" xmlns:w14="http://schemas.microsoft.com/office/word/2010/wordml" xmlns:w15="http://schemas.microsoft.com/office/word/2012/wordml" xmlns:w16cid="http://schemas.microsoft.com/office/word/2016/wordml/cid" xmlns:w16se="http://schemas.microsoft.com/office/word/2015/wordml/symex" xmlns:wpg="http://schemas.microsoft.com/office/word/2010/wordprocessingGroup" xmlns:wpi="http://schemas.microsoft.com/office/word/2010/wordprocessingInk" xmlns:wne="http://schemas.microsoft.com/office/word/2006/wordml" xmlns:wps="http://schemas.microsoft.com/office/word/2010/wordprocessingShape" mc:Ignorable="w14 w15 w16se w16cid wp14">
+<w:endnotes xmlns:ve="http://schemas.openxmlformats.org/markup-compatibility/2006" xmlns:o="urn:schemas-microsoft-com:office:office" xmlns:r="http://schemas.openxmlformats.org/officeDocument/2006/relationships" xmlns:m="http://schemas.openxmlformats.org/officeDocument/2006/math" xmlns:v="urn:schemas-microsoft-com:vml" xmlns:wp="http://schemas.openxmlformats.org/drawingml/2006/wordprocessingDrawing" xmlns:w10="urn:schemas-microsoft-com:office:word" xmlns:w="http://schemas.openxmlformats.org/wordprocessingml/2006/main" xmlns:wne="http://schemas.microsoft.com/office/word/2006/wordml">
   <w:endnote w:type="separator" w:id="-1">
     <w:p>
       <w:r>
@@ -21570,7 +21497,7 @@
 </file>
 
 <file path=word/footer1.xml><?xml version="1.0" encoding="utf-8"?>
-<w:ftr xmlns:wpc="http://schemas.microsoft.com/office/word/2010/wordprocessingCanvas" xmlns:cx="http://schemas.microsoft.com/office/drawing/2014/chartex" xmlns:cx1="http://schemas.microsoft.com/office/drawing/2015/9/8/chartex" xmlns:cx2="http://schemas.microsoft.com/office/drawing/2015/10/21/chartex" xmlns:cx3="http://schemas.microsoft.com/office/drawing/2016/5/9/chartex" xmlns:cx4="http://schemas.microsoft.com/office/drawing/2016/5/10/chartex" xmlns:cx5="http://schemas.microsoft.com/office/drawing/2016/5/11/chartex" xmlns:cx6="http://schemas.microsoft.com/office/drawing/2016/5/12/chartex" xmlns:cx7="http://schemas.microsoft.com/office/drawing/2016/5/13/chartex" xmlns:cx8="http://schemas.microsoft.com/office/drawing/2016/5/14/chartex" xmlns:mc="http://schemas.openxmlformats.org/markup-compatibility/2006" xmlns:aink="http://schemas.microsoft.com/office/drawing/2016/ink" xmlns:am3d="http://schemas.microsoft.com/office/drawing/2017/model3d" xmlns:o="urn:schemas-microsoft-com:office:office" xmlns:r="http://schemas.openxmlformats.org/officeDocument/2006/relationships" xmlns:m="http://schemas.openxmlformats.org/officeDocument/2006/math" xmlns:v="urn:schemas-microsoft-com:vml" xmlns:wp14="http://schemas.microsoft.com/office/word/2010/wordprocessingDrawing" xmlns:wp="http://schemas.openxmlformats.org/drawingml/2006/wordprocessingDrawing" xmlns:w10="urn:schemas-microsoft-com:office:word" xmlns:w="http://schemas.openxmlformats.org/wordprocessingml/2006/main" xmlns:w14="http://schemas.microsoft.com/office/word/2010/wordml" xmlns:w15="http://schemas.microsoft.com/office/word/2012/wordml" xmlns:w16cid="http://schemas.microsoft.com/office/word/2016/wordml/cid" xmlns:w16se="http://schemas.microsoft.com/office/word/2015/wordml/symex" xmlns:wpg="http://schemas.microsoft.com/office/word/2010/wordprocessingGroup" xmlns:wpi="http://schemas.microsoft.com/office/word/2010/wordprocessingInk" xmlns:wne="http://schemas.microsoft.com/office/word/2006/wordml" xmlns:wps="http://schemas.microsoft.com/office/word/2010/wordprocessingShape" mc:Ignorable="w14 w15 w16se w16cid wp14">
+<w:ftr xmlns:ve="http://schemas.openxmlformats.org/markup-compatibility/2006" xmlns:o="urn:schemas-microsoft-com:office:office" xmlns:r="http://schemas.openxmlformats.org/officeDocument/2006/relationships" xmlns:m="http://schemas.openxmlformats.org/officeDocument/2006/math" xmlns:v="urn:schemas-microsoft-com:vml" xmlns:wp="http://schemas.openxmlformats.org/drawingml/2006/wordprocessingDrawing" xmlns:w10="urn:schemas-microsoft-com:office:word" xmlns:w="http://schemas.openxmlformats.org/wordprocessingml/2006/main" xmlns:wne="http://schemas.microsoft.com/office/word/2006/wordml">
   <w:p>
     <w:pPr>
       <w:pStyle w:val="a4"/>
@@ -21580,7 +21507,7 @@
 </file>
 
 <file path=word/footnotes.xml><?xml version="1.0" encoding="utf-8"?>
-<w:footnotes xmlns:wpc="http://schemas.microsoft.com/office/word/2010/wordprocessingCanvas" xmlns:cx="http://schemas.microsoft.com/office/drawing/2014/chartex" xmlns:cx1="http://schemas.microsoft.com/office/drawing/2015/9/8/chartex" xmlns:cx2="http://schemas.microsoft.com/office/drawing/2015/10/21/chartex" xmlns:cx3="http://schemas.microsoft.com/office/drawing/2016/5/9/chartex" xmlns:cx4="http://schemas.microsoft.com/office/drawing/2016/5/10/chartex" xmlns:cx5="http://schemas.microsoft.com/office/drawing/2016/5/11/chartex" xmlns:cx6="http://schemas.microsoft.com/office/drawing/2016/5/12/chartex" xmlns:cx7="http://schemas.microsoft.com/office/drawing/2016/5/13/chartex" xmlns:cx8="http://schemas.microsoft.com/office/drawing/2016/5/14/chartex" xmlns:mc="http://schemas.openxmlformats.org/markup-compatibility/2006" xmlns:aink="http://schemas.microsoft.com/office/drawing/2016/ink" xmlns:am3d="http://schemas.microsoft.com/office/drawing/2017/model3d" xmlns:o="urn:schemas-microsoft-com:office:office" xmlns:r="http://schemas.openxmlformats.org/officeDocument/2006/relationships" xmlns:m="http://schemas.openxmlformats.org/officeDocument/2006/math" xmlns:v="urn:schemas-microsoft-com:vml" xmlns:wp14="http://schemas.microsoft.com/office/word/2010/wordprocessingDrawing" xmlns:wp="http://schemas.openxmlformats.org/drawingml/2006/wordprocessingDrawing" xmlns:w10="urn:schemas-microsoft-com:office:word" xmlns:w="http://schemas.openxmlformats.org/wordprocessingml/2006/main" xmlns:w14="http://schemas.microsoft.com/office/word/2010/wordml" xmlns:w15="http://schemas.microsoft.com/office/word/2012/wordml" xmlns:w16cid="http://schemas.microsoft.com/office/word/2016/wordml/cid" xmlns:w16se="http://schemas.microsoft.com/office/word/2015/wordml/symex" xmlns:wpg="http://schemas.microsoft.com/office/word/2010/wordprocessingGroup" xmlns:wpi="http://schemas.microsoft.com/office/word/2010/wordprocessingInk" xmlns:wne="http://schemas.microsoft.com/office/word/2006/wordml" xmlns:wps="http://schemas.microsoft.com/office/word/2010/wordprocessingShape" mc:Ignorable="w14 w15 w16se w16cid wp14">
+<w:footnotes xmlns:ve="http://schemas.openxmlformats.org/markup-compatibility/2006" xmlns:o="urn:schemas-microsoft-com:office:office" xmlns:r="http://schemas.openxmlformats.org/officeDocument/2006/relationships" xmlns:m="http://schemas.openxmlformats.org/officeDocument/2006/math" xmlns:v="urn:schemas-microsoft-com:vml" xmlns:wp="http://schemas.openxmlformats.org/drawingml/2006/wordprocessingDrawing" xmlns:w10="urn:schemas-microsoft-com:office:word" xmlns:w="http://schemas.openxmlformats.org/wordprocessingml/2006/main" xmlns:wne="http://schemas.microsoft.com/office/word/2006/wordml">
   <w:footnote w:type="separator" w:id="-1">
     <w:p>
       <w:r>
@@ -21599,7 +21526,7 @@
 </file>
 
 <file path=word/header1.xml><?xml version="1.0" encoding="utf-8"?>
-<w:hdr xmlns:wpc="http://schemas.microsoft.com/office/word/2010/wordprocessingCanvas" xmlns:cx="http://schemas.microsoft.com/office/drawing/2014/chartex" xmlns:cx1="http://schemas.microsoft.com/office/drawing/2015/9/8/chartex" xmlns:cx2="http://schemas.microsoft.com/office/drawing/2015/10/21/chartex" xmlns:cx3="http://schemas.microsoft.com/office/drawing/2016/5/9/chartex" xmlns:cx4="http://schemas.microsoft.com/office/drawing/2016/5/10/chartex" xmlns:cx5="http://schemas.microsoft.com/office/drawing/2016/5/11/chartex" xmlns:cx6="http://schemas.microsoft.com/office/drawing/2016/5/12/chartex" xmlns:cx7="http://schemas.microsoft.com/office/drawing/2016/5/13/chartex" xmlns:cx8="http://schemas.microsoft.com/office/drawing/2016/5/14/chartex" xmlns:mc="http://schemas.openxmlformats.org/markup-compatibility/2006" xmlns:aink="http://schemas.microsoft.com/office/drawing/2016/ink" xmlns:am3d="http://schemas.microsoft.com/office/drawing/2017/model3d" xmlns:o="urn:schemas-microsoft-com:office:office" xmlns:r="http://schemas.openxmlformats.org/officeDocument/2006/relationships" xmlns:m="http://schemas.openxmlformats.org/officeDocument/2006/math" xmlns:v="urn:schemas-microsoft-com:vml" xmlns:wp14="http://schemas.microsoft.com/office/word/2010/wordprocessingDrawing" xmlns:wp="http://schemas.openxmlformats.org/drawingml/2006/wordprocessingDrawing" xmlns:w10="urn:schemas-microsoft-com:office:word" xmlns:w="http://schemas.openxmlformats.org/wordprocessingml/2006/main" xmlns:w14="http://schemas.microsoft.com/office/word/2010/wordml" xmlns:w15="http://schemas.microsoft.com/office/word/2012/wordml" xmlns:w16cid="http://schemas.microsoft.com/office/word/2016/wordml/cid" xmlns:w16se="http://schemas.microsoft.com/office/word/2015/wordml/symex" xmlns:wpg="http://schemas.microsoft.com/office/word/2010/wordprocessingGroup" xmlns:wpi="http://schemas.microsoft.com/office/word/2010/wordprocessingInk" xmlns:wne="http://schemas.microsoft.com/office/word/2006/wordml" xmlns:wps="http://schemas.microsoft.com/office/word/2010/wordprocessingShape" mc:Ignorable="w14 w15 w16se w16cid wp14">
+<w:hdr xmlns:ve="http://schemas.openxmlformats.org/markup-compatibility/2006" xmlns:o="urn:schemas-microsoft-com:office:office" xmlns:r="http://schemas.openxmlformats.org/officeDocument/2006/relationships" xmlns:m="http://schemas.openxmlformats.org/officeDocument/2006/math" xmlns:v="urn:schemas-microsoft-com:vml" xmlns:wp="http://schemas.openxmlformats.org/drawingml/2006/wordprocessingDrawing" xmlns:w10="urn:schemas-microsoft-com:office:word" xmlns:w="http://schemas.openxmlformats.org/wordprocessingml/2006/main" xmlns:wne="http://schemas.microsoft.com/office/word/2006/wordml">
   <w:p>
     <w:pPr>
       <w:pStyle w:val="a4"/>
@@ -21609,14 +21536,14 @@
 </file>
 
 <file path=word/numbering.xml><?xml version="1.0" encoding="utf-8"?>
-<w:numbering xmlns:wpc="http://schemas.microsoft.com/office/word/2010/wordprocessingCanvas" xmlns:cx="http://schemas.microsoft.com/office/drawing/2014/chartex" xmlns:cx1="http://schemas.microsoft.com/office/drawing/2015/9/8/chartex" xmlns:cx2="http://schemas.microsoft.com/office/drawing/2015/10/21/chartex" xmlns:cx3="http://schemas.microsoft.com/office/drawing/2016/5/9/chartex" xmlns:cx4="http://schemas.microsoft.com/office/drawing/2016/5/10/chartex" xmlns:cx5="http://schemas.microsoft.com/office/drawing/2016/5/11/chartex" xmlns:cx6="http://schemas.microsoft.com/office/drawing/2016/5/12/chartex" xmlns:cx7="http://schemas.microsoft.com/office/drawing/2016/5/13/chartex" xmlns:cx8="http://schemas.microsoft.com/office/drawing/2016/5/14/chartex" xmlns:mc="http://schemas.openxmlformats.org/markup-compatibility/2006" xmlns:aink="http://schemas.microsoft.com/office/drawing/2016/ink" xmlns:am3d="http://schemas.microsoft.com/office/drawing/2017/model3d" xmlns:o="urn:schemas-microsoft-com:office:office" xmlns:r="http://schemas.openxmlformats.org/officeDocument/2006/relationships" xmlns:m="http://schemas.openxmlformats.org/officeDocument/2006/math" xmlns:v="urn:schemas-microsoft-com:vml" xmlns:wp14="http://schemas.microsoft.com/office/word/2010/wordprocessingDrawing" xmlns:wp="http://schemas.openxmlformats.org/drawingml/2006/wordprocessingDrawing" xmlns:w10="urn:schemas-microsoft-com:office:word" xmlns:w="http://schemas.openxmlformats.org/wordprocessingml/2006/main" xmlns:w14="http://schemas.microsoft.com/office/word/2010/wordml" xmlns:w15="http://schemas.microsoft.com/office/word/2012/wordml" xmlns:w16cid="http://schemas.microsoft.com/office/word/2016/wordml/cid" xmlns:w16se="http://schemas.microsoft.com/office/word/2015/wordml/symex" xmlns:wpg="http://schemas.microsoft.com/office/word/2010/wordprocessingGroup" xmlns:wpi="http://schemas.microsoft.com/office/word/2010/wordprocessingInk" xmlns:wne="http://schemas.microsoft.com/office/word/2006/wordml" xmlns:wps="http://schemas.microsoft.com/office/word/2010/wordprocessingShape" mc:Ignorable="w14 w15 w16se w16cid wp14">
-  <w:abstractNum w:abstractNumId="0" w15:restartNumberingAfterBreak="0">
+<w:numbering xmlns:ve="http://schemas.openxmlformats.org/markup-compatibility/2006" xmlns:o="urn:schemas-microsoft-com:office:office" xmlns:r="http://schemas.openxmlformats.org/officeDocument/2006/relationships" xmlns:m="http://schemas.openxmlformats.org/officeDocument/2006/math" xmlns:v="urn:schemas-microsoft-com:vml" xmlns:wp="http://schemas.openxmlformats.org/drawingml/2006/wordprocessingDrawing" xmlns:w10="urn:schemas-microsoft-com:office:word" xmlns:w="http://schemas.openxmlformats.org/wordprocessingml/2006/main" xmlns:wne="http://schemas.microsoft.com/office/word/2006/wordml">
+  <w:abstractNum w:abstractNumId="0">
     <w:nsid w:val="06C974C9"/>
     <w:multiLevelType w:val="hybridMultilevel"/>
     <w:tmpl w:val="DD0EDF2E"/>
     <w:numStyleLink w:val="11"/>
   </w:abstractNum>
-  <w:abstractNum w:abstractNumId="1" w15:restartNumberingAfterBreak="0">
+  <w:abstractNum w:abstractNumId="1">
     <w:nsid w:val="0A2F573D"/>
     <w:multiLevelType w:val="hybridMultilevel"/>
     <w:tmpl w:val="0622CAFE"/>
@@ -21874,7 +21801,7 @@
       </w:rPr>
     </w:lvl>
   </w:abstractNum>
-  <w:abstractNum w:abstractNumId="2" w15:restartNumberingAfterBreak="0">
+  <w:abstractNum w:abstractNumId="2">
     <w:nsid w:val="132E0F46"/>
     <w:multiLevelType w:val="hybridMultilevel"/>
     <w:tmpl w:val="6888845C"/>
@@ -22129,7 +22056,7 @@
       </w:rPr>
     </w:lvl>
   </w:abstractNum>
-  <w:abstractNum w:abstractNumId="3" w15:restartNumberingAfterBreak="0">
+  <w:abstractNum w:abstractNumId="3">
     <w:nsid w:val="142B7B13"/>
     <w:multiLevelType w:val="hybridMultilevel"/>
     <w:tmpl w:val="CF16FFB6"/>
@@ -22360,7 +22287,7 @@
       </w:rPr>
     </w:lvl>
   </w:abstractNum>
-  <w:abstractNum w:abstractNumId="4" w15:restartNumberingAfterBreak="0">
+  <w:abstractNum w:abstractNumId="4">
     <w:nsid w:val="1C0C2292"/>
     <w:multiLevelType w:val="hybridMultilevel"/>
     <w:tmpl w:val="DD0EDF2E"/>
@@ -22615,7 +22542,7 @@
       </w:rPr>
     </w:lvl>
   </w:abstractNum>
-  <w:abstractNum w:abstractNumId="5" w15:restartNumberingAfterBreak="0">
+  <w:abstractNum w:abstractNumId="5">
     <w:nsid w:val="27F46CC3"/>
     <w:multiLevelType w:val="hybridMultilevel"/>
     <w:tmpl w:val="91667D5A"/>
@@ -22846,7 +22773,7 @@
       </w:rPr>
     </w:lvl>
   </w:abstractNum>
-  <w:abstractNum w:abstractNumId="6" w15:restartNumberingAfterBreak="0">
+  <w:abstractNum w:abstractNumId="6">
     <w:nsid w:val="2A164991"/>
     <w:multiLevelType w:val="hybridMultilevel"/>
     <w:tmpl w:val="2BAA8D80"/>
@@ -23112,31 +23039,31 @@
       </w:rPr>
     </w:lvl>
   </w:abstractNum>
-  <w:abstractNum w:abstractNumId="7" w15:restartNumberingAfterBreak="0">
+  <w:abstractNum w:abstractNumId="7">
     <w:nsid w:val="35E96E4A"/>
     <w:multiLevelType w:val="hybridMultilevel"/>
     <w:tmpl w:val="CF16FFB6"/>
     <w:numStyleLink w:val="3"/>
   </w:abstractNum>
-  <w:abstractNum w:abstractNumId="8" w15:restartNumberingAfterBreak="0">
+  <w:abstractNum w:abstractNumId="8">
     <w:nsid w:val="394E1CE3"/>
     <w:multiLevelType w:val="hybridMultilevel"/>
     <w:tmpl w:val="47DAE6B4"/>
     <w:numStyleLink w:val="4"/>
   </w:abstractNum>
-  <w:abstractNum w:abstractNumId="9" w15:restartNumberingAfterBreak="0">
+  <w:abstractNum w:abstractNumId="9">
     <w:nsid w:val="3A382337"/>
     <w:multiLevelType w:val="hybridMultilevel"/>
     <w:tmpl w:val="2BAA8D80"/>
     <w:numStyleLink w:val="8"/>
   </w:abstractNum>
-  <w:abstractNum w:abstractNumId="10" w15:restartNumberingAfterBreak="0">
+  <w:abstractNum w:abstractNumId="10">
     <w:nsid w:val="49E22590"/>
     <w:multiLevelType w:val="hybridMultilevel"/>
     <w:tmpl w:val="6888845C"/>
     <w:numStyleLink w:val="10"/>
   </w:abstractNum>
-  <w:abstractNum w:abstractNumId="11" w15:restartNumberingAfterBreak="0">
+  <w:abstractNum w:abstractNumId="11">
     <w:nsid w:val="4AE905FE"/>
     <w:multiLevelType w:val="hybridMultilevel"/>
     <w:tmpl w:val="3D262442"/>
@@ -23394,7 +23321,7 @@
       </w:rPr>
     </w:lvl>
   </w:abstractNum>
-  <w:abstractNum w:abstractNumId="12" w15:restartNumberingAfterBreak="0">
+  <w:abstractNum w:abstractNumId="12">
     <w:nsid w:val="5E0A61B4"/>
     <w:multiLevelType w:val="hybridMultilevel"/>
     <w:tmpl w:val="F5AC4D24"/>
@@ -23625,31 +23552,31 @@
       </w:rPr>
     </w:lvl>
   </w:abstractNum>
-  <w:abstractNum w:abstractNumId="13" w15:restartNumberingAfterBreak="0">
+  <w:abstractNum w:abstractNumId="13">
     <w:nsid w:val="5EC50180"/>
     <w:multiLevelType w:val="hybridMultilevel"/>
     <w:tmpl w:val="F1422166"/>
     <w:numStyleLink w:val="9"/>
   </w:abstractNum>
-  <w:abstractNum w:abstractNumId="14" w15:restartNumberingAfterBreak="0">
+  <w:abstractNum w:abstractNumId="14">
     <w:nsid w:val="618623FB"/>
     <w:multiLevelType w:val="hybridMultilevel"/>
     <w:tmpl w:val="DE72606E"/>
     <w:numStyleLink w:val="5"/>
   </w:abstractNum>
-  <w:abstractNum w:abstractNumId="15" w15:restartNumberingAfterBreak="0">
+  <w:abstractNum w:abstractNumId="15">
     <w:nsid w:val="633E0A64"/>
     <w:multiLevelType w:val="hybridMultilevel"/>
     <w:tmpl w:val="91667D5A"/>
     <w:numStyleLink w:val="1"/>
   </w:abstractNum>
-  <w:abstractNum w:abstractNumId="16" w15:restartNumberingAfterBreak="0">
+  <w:abstractNum w:abstractNumId="16">
     <w:nsid w:val="65A366D1"/>
     <w:multiLevelType w:val="hybridMultilevel"/>
     <w:tmpl w:val="3D262442"/>
     <w:numStyleLink w:val="7"/>
   </w:abstractNum>
-  <w:abstractNum w:abstractNumId="17" w15:restartNumberingAfterBreak="0">
+  <w:abstractNum w:abstractNumId="17">
     <w:nsid w:val="69343232"/>
     <w:multiLevelType w:val="hybridMultilevel"/>
     <w:tmpl w:val="DE72606E"/>
@@ -23904,13 +23831,13 @@
       </w:rPr>
     </w:lvl>
   </w:abstractNum>
-  <w:abstractNum w:abstractNumId="18" w15:restartNumberingAfterBreak="0">
+  <w:abstractNum w:abstractNumId="18">
     <w:nsid w:val="6CEA2E02"/>
     <w:multiLevelType w:val="hybridMultilevel"/>
     <w:tmpl w:val="0622CAFE"/>
     <w:numStyleLink w:val="6"/>
   </w:abstractNum>
-  <w:abstractNum w:abstractNumId="19" w15:restartNumberingAfterBreak="0">
+  <w:abstractNum w:abstractNumId="19">
     <w:nsid w:val="6EE926A1"/>
     <w:multiLevelType w:val="hybridMultilevel"/>
     <w:tmpl w:val="47DAE6B4"/>
@@ -24141,7 +24068,7 @@
       </w:rPr>
     </w:lvl>
   </w:abstractNum>
-  <w:abstractNum w:abstractNumId="20" w15:restartNumberingAfterBreak="0">
+  <w:abstractNum w:abstractNumId="20">
     <w:nsid w:val="6F4C79D7"/>
     <w:multiLevelType w:val="hybridMultilevel"/>
     <w:tmpl w:val="F1422166"/>
@@ -24407,7 +24334,7 @@
       </w:rPr>
     </w:lvl>
   </w:abstractNum>
-  <w:abstractNum w:abstractNumId="21" w15:restartNumberingAfterBreak="0">
+  <w:abstractNum w:abstractNumId="21">
     <w:nsid w:val="7C4C4DC8"/>
     <w:multiLevelType w:val="hybridMultilevel"/>
     <w:tmpl w:val="F5AC4D24"/>
@@ -24459,7 +24386,7 @@
     <w:abstractNumId w:val="15"/>
     <w:lvlOverride w:ilvl="0">
       <w:startOverride w:val="2"/>
-      <w:lvl w:ilvl="0" w:tplc="1C2631EA">
+      <w:lvl w:ilvl="0" w:tplc="A4EC8F52">
         <w:start w:val="2"/>
         <w:numFmt w:val="ideographEnclosedCircle"/>
         <w:lvlText w:val="%1"/>
@@ -24489,7 +24416,7 @@
     </w:lvlOverride>
     <w:lvlOverride w:ilvl="1">
       <w:startOverride w:val="1"/>
-      <w:lvl w:ilvl="1" w:tplc="6F741BF4">
+      <w:lvl w:ilvl="1" w:tplc="C0644F4A">
         <w:start w:val="1"/>
         <w:numFmt w:val="lowerLetter"/>
         <w:lvlText w:val="%2)"/>
@@ -24519,7 +24446,7 @@
     </w:lvlOverride>
     <w:lvlOverride w:ilvl="2">
       <w:startOverride w:val="1"/>
-      <w:lvl w:ilvl="2" w:tplc="DD106F32">
+      <w:lvl w:ilvl="2" w:tplc="31E0DC36">
         <w:start w:val="1"/>
         <w:numFmt w:val="lowerRoman"/>
         <w:lvlText w:val="%3."/>
@@ -24549,7 +24476,7 @@
     </w:lvlOverride>
     <w:lvlOverride w:ilvl="3">
       <w:startOverride w:val="1"/>
-      <w:lvl w:ilvl="3" w:tplc="71F67E26">
+      <w:lvl w:ilvl="3" w:tplc="B016D0EA">
         <w:start w:val="1"/>
         <w:numFmt w:val="decimal"/>
         <w:lvlText w:val="%4."/>
@@ -24579,7 +24506,7 @@
     </w:lvlOverride>
     <w:lvlOverride w:ilvl="4">
       <w:startOverride w:val="1"/>
-      <w:lvl w:ilvl="4" w:tplc="DAF6D0A8">
+      <w:lvl w:ilvl="4" w:tplc="446E9F7A">
         <w:start w:val="1"/>
         <w:numFmt w:val="lowerLetter"/>
         <w:lvlText w:val="%5)"/>
@@ -24609,7 +24536,7 @@
     </w:lvlOverride>
     <w:lvlOverride w:ilvl="5">
       <w:startOverride w:val="1"/>
-      <w:lvl w:ilvl="5" w:tplc="5FD04186">
+      <w:lvl w:ilvl="5" w:tplc="955444BE">
         <w:start w:val="1"/>
         <w:numFmt w:val="lowerRoman"/>
         <w:lvlText w:val="%6."/>
@@ -24639,7 +24566,7 @@
     </w:lvlOverride>
     <w:lvlOverride w:ilvl="6">
       <w:startOverride w:val="1"/>
-      <w:lvl w:ilvl="6" w:tplc="1DB86C58">
+      <w:lvl w:ilvl="6" w:tplc="A36C052E">
         <w:start w:val="1"/>
         <w:numFmt w:val="decimal"/>
         <w:lvlText w:val="%7."/>
@@ -24669,7 +24596,7 @@
     </w:lvlOverride>
     <w:lvlOverride w:ilvl="7">
       <w:startOverride w:val="1"/>
-      <w:lvl w:ilvl="7" w:tplc="EE920A16">
+      <w:lvl w:ilvl="7" w:tplc="0D68980E">
         <w:start w:val="1"/>
         <w:numFmt w:val="lowerLetter"/>
         <w:lvlText w:val="%8)"/>
@@ -24699,7 +24626,7 @@
     </w:lvlOverride>
     <w:lvlOverride w:ilvl="8">
       <w:startOverride w:val="1"/>
-      <w:lvl w:ilvl="8" w:tplc="65C24004">
+      <w:lvl w:ilvl="8" w:tplc="E91EEC4C">
         <w:start w:val="1"/>
         <w:numFmt w:val="lowerRoman"/>
         <w:lvlText w:val="%9."/>
@@ -24737,7 +24664,7 @@
   <w:num w:numId="17">
     <w:abstractNumId w:val="16"/>
     <w:lvlOverride w:ilvl="0">
-      <w:lvl w:ilvl="0" w:tplc="81889F6E">
+      <w:lvl w:ilvl="0" w:tplc="56F0B8A6">
         <w:start w:val="1"/>
         <w:numFmt w:val="decimal"/>
         <w:lvlText w:val="%1."/>
@@ -24767,7 +24694,7 @@
       </w:lvl>
     </w:lvlOverride>
     <w:lvlOverride w:ilvl="1">
-      <w:lvl w:ilvl="1" w:tplc="B1DA8E58">
+      <w:lvl w:ilvl="1" w:tplc="3D78B332">
         <w:start w:val="1"/>
         <w:numFmt w:val="decimal"/>
         <w:lvlText w:val="%2."/>
@@ -24798,7 +24725,7 @@
       </w:lvl>
     </w:lvlOverride>
     <w:lvlOverride w:ilvl="2">
-      <w:lvl w:ilvl="2" w:tplc="5AA25354">
+      <w:lvl w:ilvl="2" w:tplc="F89617E0">
         <w:start w:val="1"/>
         <w:numFmt w:val="decimal"/>
         <w:lvlText w:val="%3."/>
@@ -24829,7 +24756,7 @@
       </w:lvl>
     </w:lvlOverride>
     <w:lvlOverride w:ilvl="3">
-      <w:lvl w:ilvl="3" w:tplc="349CCAAC">
+      <w:lvl w:ilvl="3" w:tplc="483A5B06">
         <w:start w:val="1"/>
         <w:numFmt w:val="decimal"/>
         <w:lvlText w:val="%4."/>
@@ -24860,7 +24787,7 @@
       </w:lvl>
     </w:lvlOverride>
     <w:lvlOverride w:ilvl="4">
-      <w:lvl w:ilvl="4" w:tplc="D27438B8">
+      <w:lvl w:ilvl="4" w:tplc="49C09CC4">
         <w:start w:val="1"/>
         <w:numFmt w:val="decimal"/>
         <w:lvlText w:val="%5."/>
@@ -24891,7 +24818,7 @@
       </w:lvl>
     </w:lvlOverride>
     <w:lvlOverride w:ilvl="5">
-      <w:lvl w:ilvl="5" w:tplc="42029F7E">
+      <w:lvl w:ilvl="5" w:tplc="82C08532">
         <w:start w:val="1"/>
         <w:numFmt w:val="decimal"/>
         <w:lvlText w:val="%6."/>
@@ -24922,7 +24849,7 @@
       </w:lvl>
     </w:lvlOverride>
     <w:lvlOverride w:ilvl="6">
-      <w:lvl w:ilvl="6" w:tplc="34B2FE76">
+      <w:lvl w:ilvl="6" w:tplc="5EA68A8C">
         <w:start w:val="1"/>
         <w:numFmt w:val="decimal"/>
         <w:lvlText w:val="%7."/>
@@ -24953,7 +24880,7 @@
       </w:lvl>
     </w:lvlOverride>
     <w:lvlOverride w:ilvl="7">
-      <w:lvl w:ilvl="7" w:tplc="7EB8ED8C">
+      <w:lvl w:ilvl="7" w:tplc="C576C336">
         <w:start w:val="1"/>
         <w:numFmt w:val="decimal"/>
         <w:lvlText w:val="%8."/>
@@ -24984,7 +24911,7 @@
       </w:lvl>
     </w:lvlOverride>
     <w:lvlOverride w:ilvl="8">
-      <w:lvl w:ilvl="8" w:tplc="9BACBA9E">
+      <w:lvl w:ilvl="8" w:tplc="7FD8F2CE">
         <w:start w:val="1"/>
         <w:numFmt w:val="decimal"/>
         <w:lvlText w:val="%9."/>
@@ -25025,7 +24952,7 @@
     <w:abstractNumId w:val="15"/>
     <w:lvlOverride w:ilvl="0">
       <w:startOverride w:val="3"/>
-      <w:lvl w:ilvl="0" w:tplc="1C2631EA">
+      <w:lvl w:ilvl="0" w:tplc="A4EC8F52">
         <w:start w:val="3"/>
         <w:numFmt w:val="ideographEnclosedCircle"/>
         <w:lvlText w:val="%1"/>
@@ -25055,7 +24982,7 @@
     </w:lvlOverride>
     <w:lvlOverride w:ilvl="1">
       <w:startOverride w:val="1"/>
-      <w:lvl w:ilvl="1" w:tplc="6F741BF4">
+      <w:lvl w:ilvl="1" w:tplc="C0644F4A">
         <w:start w:val="1"/>
         <w:numFmt w:val="lowerLetter"/>
         <w:lvlText w:val="%2)"/>
@@ -25085,7 +25012,7 @@
     </w:lvlOverride>
     <w:lvlOverride w:ilvl="2">
       <w:startOverride w:val="1"/>
-      <w:lvl w:ilvl="2" w:tplc="DD106F32">
+      <w:lvl w:ilvl="2" w:tplc="31E0DC36">
         <w:start w:val="1"/>
         <w:numFmt w:val="lowerRoman"/>
         <w:lvlText w:val="%3."/>
@@ -25115,7 +25042,7 @@
     </w:lvlOverride>
     <w:lvlOverride w:ilvl="3">
       <w:startOverride w:val="1"/>
-      <w:lvl w:ilvl="3" w:tplc="71F67E26">
+      <w:lvl w:ilvl="3" w:tplc="B016D0EA">
         <w:start w:val="1"/>
         <w:numFmt w:val="decimal"/>
         <w:lvlText w:val="%4."/>
@@ -25145,7 +25072,7 @@
     </w:lvlOverride>
     <w:lvlOverride w:ilvl="4">
       <w:startOverride w:val="1"/>
-      <w:lvl w:ilvl="4" w:tplc="DAF6D0A8">
+      <w:lvl w:ilvl="4" w:tplc="446E9F7A">
         <w:start w:val="1"/>
         <w:numFmt w:val="lowerLetter"/>
         <w:lvlText w:val="%5)"/>
@@ -25175,7 +25102,7 @@
     </w:lvlOverride>
     <w:lvlOverride w:ilvl="5">
       <w:startOverride w:val="1"/>
-      <w:lvl w:ilvl="5" w:tplc="5FD04186">
+      <w:lvl w:ilvl="5" w:tplc="955444BE">
         <w:start w:val="1"/>
         <w:numFmt w:val="lowerRoman"/>
         <w:lvlText w:val="%6."/>
@@ -25205,7 +25132,7 @@
     </w:lvlOverride>
     <w:lvlOverride w:ilvl="6">
       <w:startOverride w:val="1"/>
-      <w:lvl w:ilvl="6" w:tplc="1DB86C58">
+      <w:lvl w:ilvl="6" w:tplc="A36C052E">
         <w:start w:val="1"/>
         <w:numFmt w:val="decimal"/>
         <w:lvlText w:val="%7."/>
@@ -25235,7 +25162,7 @@
     </w:lvlOverride>
     <w:lvlOverride w:ilvl="7">
       <w:startOverride w:val="1"/>
-      <w:lvl w:ilvl="7" w:tplc="EE920A16">
+      <w:lvl w:ilvl="7" w:tplc="0D68980E">
         <w:start w:val="1"/>
         <w:numFmt w:val="lowerLetter"/>
         <w:lvlText w:val="%8)"/>
@@ -25265,7 +25192,7 @@
     </w:lvlOverride>
     <w:lvlOverride w:ilvl="8">
       <w:startOverride w:val="1"/>
-      <w:lvl w:ilvl="8" w:tplc="65C24004">
+      <w:lvl w:ilvl="8" w:tplc="E91EEC4C">
         <w:start w:val="1"/>
         <w:numFmt w:val="lowerRoman"/>
         <w:lvlText w:val="%9."/>
@@ -25316,7 +25243,7 @@
 </file>
 
 <file path=word/styles.xml><?xml version="1.0" encoding="utf-8"?>
-<w:styles xmlns:mc="http://schemas.openxmlformats.org/markup-compatibility/2006" xmlns:r="http://schemas.openxmlformats.org/officeDocument/2006/relationships" xmlns:w="http://schemas.openxmlformats.org/wordprocessingml/2006/main" xmlns:w14="http://schemas.microsoft.com/office/word/2010/wordml" xmlns:w15="http://schemas.microsoft.com/office/word/2012/wordml" xmlns:w16cid="http://schemas.microsoft.com/office/word/2016/wordml/cid" xmlns:w16se="http://schemas.microsoft.com/office/word/2015/wordml/symex" mc:Ignorable="w14 w15 w16se w16cid">
+<w:styles xmlns:r="http://schemas.openxmlformats.org/officeDocument/2006/relationships" xmlns:w="http://schemas.openxmlformats.org/wordprocessingml/2006/main">
   <w:docDefaults>
     <w:rPrDefault>
       <w:rPr>
@@ -25338,385 +25265,148 @@
       </w:pPr>
     </w:pPrDefault>
   </w:docDefaults>
-  <w:latentStyles w:defLockedState="0" w:defUIPriority="99" w:defSemiHidden="0" w:defUnhideWhenUsed="0" w:defQFormat="0" w:count="375">
-    <w:lsdException w:name="Normal" w:uiPriority="0" w:qFormat="1"/>
-    <w:lsdException w:name="heading 1" w:uiPriority="9" w:qFormat="1"/>
-    <w:lsdException w:name="heading 2" w:semiHidden="1" w:uiPriority="9" w:unhideWhenUsed="1" w:qFormat="1"/>
-    <w:lsdException w:name="heading 3" w:semiHidden="1" w:uiPriority="9" w:unhideWhenUsed="1" w:qFormat="1"/>
-    <w:lsdException w:name="heading 4" w:semiHidden="1" w:uiPriority="9" w:unhideWhenUsed="1" w:qFormat="1"/>
-    <w:lsdException w:name="heading 5" w:semiHidden="1" w:uiPriority="9" w:unhideWhenUsed="1" w:qFormat="1"/>
-    <w:lsdException w:name="heading 6" w:semiHidden="1" w:uiPriority="9" w:unhideWhenUsed="1" w:qFormat="1"/>
-    <w:lsdException w:name="heading 7" w:semiHidden="1" w:uiPriority="9" w:unhideWhenUsed="1" w:qFormat="1"/>
-    <w:lsdException w:name="heading 8" w:semiHidden="1" w:uiPriority="9" w:unhideWhenUsed="1" w:qFormat="1"/>
-    <w:lsdException w:name="heading 9" w:semiHidden="1" w:uiPriority="9" w:unhideWhenUsed="1" w:qFormat="1"/>
-    <w:lsdException w:name="index 1" w:semiHidden="1" w:unhideWhenUsed="1"/>
-    <w:lsdException w:name="index 2" w:semiHidden="1" w:unhideWhenUsed="1"/>
-    <w:lsdException w:name="index 3" w:semiHidden="1" w:unhideWhenUsed="1"/>
-    <w:lsdException w:name="index 4" w:semiHidden="1" w:unhideWhenUsed="1"/>
-    <w:lsdException w:name="index 5" w:semiHidden="1" w:unhideWhenUsed="1"/>
-    <w:lsdException w:name="index 6" w:semiHidden="1" w:unhideWhenUsed="1"/>
-    <w:lsdException w:name="index 7" w:semiHidden="1" w:unhideWhenUsed="1"/>
-    <w:lsdException w:name="index 8" w:semiHidden="1" w:unhideWhenUsed="1"/>
-    <w:lsdException w:name="index 9" w:semiHidden="1" w:unhideWhenUsed="1"/>
-    <w:lsdException w:name="toc 1" w:semiHidden="1" w:uiPriority="39" w:unhideWhenUsed="1"/>
-    <w:lsdException w:name="toc 2" w:semiHidden="1" w:uiPriority="39" w:unhideWhenUsed="1"/>
-    <w:lsdException w:name="toc 3" w:semiHidden="1" w:uiPriority="39" w:unhideWhenUsed="1"/>
-    <w:lsdException w:name="toc 4" w:semiHidden="1" w:uiPriority="39" w:unhideWhenUsed="1"/>
-    <w:lsdException w:name="toc 5" w:semiHidden="1" w:uiPriority="39" w:unhideWhenUsed="1"/>
-    <w:lsdException w:name="toc 6" w:semiHidden="1" w:uiPriority="39" w:unhideWhenUsed="1"/>
-    <w:lsdException w:name="toc 7" w:semiHidden="1" w:uiPriority="39" w:unhideWhenUsed="1"/>
-    <w:lsdException w:name="toc 8" w:semiHidden="1" w:uiPriority="39" w:unhideWhenUsed="1"/>
-    <w:lsdException w:name="toc 9" w:semiHidden="1" w:uiPriority="39" w:unhideWhenUsed="1"/>
-    <w:lsdException w:name="Normal Indent" w:semiHidden="1" w:unhideWhenUsed="1"/>
-    <w:lsdException w:name="footnote text" w:semiHidden="1" w:unhideWhenUsed="1"/>
-    <w:lsdException w:name="annotation text" w:semiHidden="1" w:unhideWhenUsed="1"/>
-    <w:lsdException w:name="header" w:semiHidden="1" w:unhideWhenUsed="1"/>
-    <w:lsdException w:name="footer" w:semiHidden="1" w:unhideWhenUsed="1"/>
-    <w:lsdException w:name="index heading" w:semiHidden="1" w:unhideWhenUsed="1"/>
-    <w:lsdException w:name="caption" w:semiHidden="1" w:uiPriority="35" w:unhideWhenUsed="1" w:qFormat="1"/>
-    <w:lsdException w:name="table of figures" w:semiHidden="1" w:unhideWhenUsed="1"/>
-    <w:lsdException w:name="envelope address" w:semiHidden="1" w:unhideWhenUsed="1"/>
-    <w:lsdException w:name="envelope return" w:semiHidden="1" w:unhideWhenUsed="1"/>
-    <w:lsdException w:name="footnote reference" w:semiHidden="1" w:unhideWhenUsed="1"/>
-    <w:lsdException w:name="annotation reference" w:semiHidden="1" w:unhideWhenUsed="1"/>
-    <w:lsdException w:name="line number" w:semiHidden="1" w:unhideWhenUsed="1"/>
-    <w:lsdException w:name="page number" w:semiHidden="1" w:unhideWhenUsed="1"/>
-    <w:lsdException w:name="endnote reference" w:semiHidden="1" w:unhideWhenUsed="1"/>
-    <w:lsdException w:name="endnote text" w:semiHidden="1" w:unhideWhenUsed="1"/>
-    <w:lsdException w:name="table of authorities" w:semiHidden="1" w:unhideWhenUsed="1"/>
-    <w:lsdException w:name="macro" w:semiHidden="1" w:unhideWhenUsed="1"/>
-    <w:lsdException w:name="toa heading" w:semiHidden="1" w:unhideWhenUsed="1"/>
-    <w:lsdException w:name="List" w:semiHidden="1" w:unhideWhenUsed="1"/>
-    <w:lsdException w:name="List Bullet" w:semiHidden="1" w:unhideWhenUsed="1"/>
-    <w:lsdException w:name="List Number" w:semiHidden="1" w:unhideWhenUsed="1"/>
-    <w:lsdException w:name="List 2" w:semiHidden="1" w:unhideWhenUsed="1"/>
-    <w:lsdException w:name="List 3" w:semiHidden="1" w:unhideWhenUsed="1"/>
-    <w:lsdException w:name="List 4" w:semiHidden="1" w:unhideWhenUsed="1"/>
-    <w:lsdException w:name="List 5" w:semiHidden="1" w:unhideWhenUsed="1"/>
-    <w:lsdException w:name="List Bullet 2" w:semiHidden="1" w:unhideWhenUsed="1"/>
-    <w:lsdException w:name="List Bullet 3" w:semiHidden="1" w:unhideWhenUsed="1"/>
-    <w:lsdException w:name="List Bullet 4" w:semiHidden="1" w:unhideWhenUsed="1"/>
-    <w:lsdException w:name="List Bullet 5" w:semiHidden="1" w:unhideWhenUsed="1"/>
-    <w:lsdException w:name="List Number 2" w:semiHidden="1" w:unhideWhenUsed="1"/>
-    <w:lsdException w:name="List Number 3" w:semiHidden="1" w:unhideWhenUsed="1"/>
-    <w:lsdException w:name="List Number 4" w:semiHidden="1" w:unhideWhenUsed="1"/>
-    <w:lsdException w:name="List Number 5" w:semiHidden="1" w:unhideWhenUsed="1"/>
-    <w:lsdException w:name="Title" w:uiPriority="10" w:qFormat="1"/>
-    <w:lsdException w:name="Closing" w:semiHidden="1" w:unhideWhenUsed="1"/>
-    <w:lsdException w:name="Signature" w:semiHidden="1" w:unhideWhenUsed="1"/>
-    <w:lsdException w:name="Default Paragraph Font" w:semiHidden="1" w:uiPriority="1" w:unhideWhenUsed="1"/>
-    <w:lsdException w:name="Body Text" w:semiHidden="1" w:unhideWhenUsed="1"/>
-    <w:lsdException w:name="Body Text Indent" w:semiHidden="1" w:unhideWhenUsed="1"/>
-    <w:lsdException w:name="List Continue" w:semiHidden="1" w:unhideWhenUsed="1"/>
-    <w:lsdException w:name="List Continue 2" w:semiHidden="1" w:unhideWhenUsed="1"/>
-    <w:lsdException w:name="List Continue 3" w:semiHidden="1" w:unhideWhenUsed="1"/>
-    <w:lsdException w:name="List Continue 4" w:semiHidden="1" w:unhideWhenUsed="1"/>
-    <w:lsdException w:name="List Continue 5" w:semiHidden="1" w:unhideWhenUsed="1"/>
-    <w:lsdException w:name="Message Header" w:semiHidden="1" w:unhideWhenUsed="1"/>
-    <w:lsdException w:name="Subtitle" w:uiPriority="11" w:qFormat="1"/>
-    <w:lsdException w:name="Salutation" w:semiHidden="1" w:unhideWhenUsed="1"/>
-    <w:lsdException w:name="Date" w:semiHidden="1" w:unhideWhenUsed="1"/>
-    <w:lsdException w:name="Body Text First Indent" w:semiHidden="1" w:unhideWhenUsed="1"/>
-    <w:lsdException w:name="Body Text First Indent 2" w:semiHidden="1" w:unhideWhenUsed="1"/>
-    <w:lsdException w:name="Note Heading" w:semiHidden="1" w:unhideWhenUsed="1"/>
-    <w:lsdException w:name="Body Text 2" w:semiHidden="1" w:unhideWhenUsed="1"/>
-    <w:lsdException w:name="Body Text 3" w:semiHidden="1" w:unhideWhenUsed="1"/>
-    <w:lsdException w:name="Body Text Indent 2" w:semiHidden="1" w:unhideWhenUsed="1"/>
-    <w:lsdException w:name="Body Text Indent 3" w:semiHidden="1" w:unhideWhenUsed="1"/>
-    <w:lsdException w:name="Block Text" w:semiHidden="1" w:unhideWhenUsed="1"/>
-    <w:lsdException w:name="Hyperlink" w:semiHidden="1" w:unhideWhenUsed="1"/>
-    <w:lsdException w:name="FollowedHyperlink" w:semiHidden="1" w:unhideWhenUsed="1"/>
-    <w:lsdException w:name="Strong" w:uiPriority="22" w:qFormat="1"/>
-    <w:lsdException w:name="Emphasis" w:uiPriority="20" w:qFormat="1"/>
-    <w:lsdException w:name="Document Map" w:semiHidden="1" w:unhideWhenUsed="1"/>
-    <w:lsdException w:name="Plain Text" w:semiHidden="1" w:unhideWhenUsed="1"/>
-    <w:lsdException w:name="E-mail Signature" w:semiHidden="1" w:unhideWhenUsed="1"/>
-    <w:lsdException w:name="HTML Top of Form" w:semiHidden="1" w:unhideWhenUsed="1"/>
-    <w:lsdException w:name="HTML Bottom of Form" w:semiHidden="1" w:unhideWhenUsed="1"/>
-    <w:lsdException w:name="Normal (Web)" w:semiHidden="1" w:unhideWhenUsed="1"/>
-    <w:lsdException w:name="HTML Acronym" w:semiHidden="1" w:unhideWhenUsed="1"/>
-    <w:lsdException w:name="HTML Address" w:semiHidden="1" w:unhideWhenUsed="1"/>
-    <w:lsdException w:name="HTML Cite" w:semiHidden="1" w:unhideWhenUsed="1"/>
-    <w:lsdException w:name="HTML Code" w:semiHidden="1" w:unhideWhenUsed="1"/>
-    <w:lsdException w:name="HTML Definition" w:semiHidden="1" w:unhideWhenUsed="1"/>
-    <w:lsdException w:name="HTML Keyboard" w:semiHidden="1" w:unhideWhenUsed="1"/>
-    <w:lsdException w:name="HTML Preformatted" w:semiHidden="1" w:unhideWhenUsed="1"/>
-    <w:lsdException w:name="HTML Sample" w:semiHidden="1" w:unhideWhenUsed="1"/>
-    <w:lsdException w:name="HTML Typewriter" w:semiHidden="1" w:unhideWhenUsed="1"/>
-    <w:lsdException w:name="HTML Variable" w:semiHidden="1" w:unhideWhenUsed="1"/>
-    <w:lsdException w:name="Normal Table" w:semiHidden="1" w:unhideWhenUsed="1"/>
-    <w:lsdException w:name="annotation subject" w:semiHidden="1" w:unhideWhenUsed="1"/>
-    <w:lsdException w:name="No List" w:semiHidden="1" w:unhideWhenUsed="1"/>
-    <w:lsdException w:name="Outline List 1" w:semiHidden="1" w:unhideWhenUsed="1"/>
-    <w:lsdException w:name="Outline List 2" w:semiHidden="1" w:unhideWhenUsed="1"/>
-    <w:lsdException w:name="Outline List 3" w:semiHidden="1" w:unhideWhenUsed="1"/>
-    <w:lsdException w:name="Table Simple 1" w:semiHidden="1" w:unhideWhenUsed="1"/>
-    <w:lsdException w:name="Table Simple 2" w:semiHidden="1" w:unhideWhenUsed="1"/>
-    <w:lsdException w:name="Table Simple 3" w:semiHidden="1" w:unhideWhenUsed="1"/>
-    <w:lsdException w:name="Table Classic 1" w:semiHidden="1" w:unhideWhenUsed="1"/>
-    <w:lsdException w:name="Table Classic 2" w:semiHidden="1" w:unhideWhenUsed="1"/>
-    <w:lsdException w:name="Table Classic 3" w:semiHidden="1" w:unhideWhenUsed="1"/>
-    <w:lsdException w:name="Table Classic 4" w:semiHidden="1" w:unhideWhenUsed="1"/>
-    <w:lsdException w:name="Table Colorful 1" w:semiHidden="1" w:unhideWhenUsed="1"/>
-    <w:lsdException w:name="Table Colorful 2" w:semiHidden="1" w:unhideWhenUsed="1"/>
-    <w:lsdException w:name="Table Colorful 3" w:semiHidden="1" w:unhideWhenUsed="1"/>
-    <w:lsdException w:name="Table Columns 1" w:semiHidden="1" w:unhideWhenUsed="1"/>
-    <w:lsdException w:name="Table Columns 2" w:semiHidden="1" w:unhideWhenUsed="1"/>
-    <w:lsdException w:name="Table Columns 3" w:semiHidden="1" w:unhideWhenUsed="1"/>
-    <w:lsdException w:name="Table Columns 4" w:semiHidden="1" w:unhideWhenUsed="1"/>
-    <w:lsdException w:name="Table Columns 5" w:semiHidden="1" w:unhideWhenUsed="1"/>
-    <w:lsdException w:name="Table Grid 1" w:semiHidden="1" w:unhideWhenUsed="1"/>
-    <w:lsdException w:name="Table Grid 2" w:semiHidden="1" w:unhideWhenUsed="1"/>
-    <w:lsdException w:name="Table Grid 3" w:semiHidden="1" w:unhideWhenUsed="1"/>
-    <w:lsdException w:name="Table Grid 4" w:semiHidden="1" w:unhideWhenUsed="1"/>
-    <w:lsdException w:name="Table Grid 5" w:semiHidden="1" w:unhideWhenUsed="1"/>
-    <w:lsdException w:name="Table Grid 6" w:semiHidden="1" w:unhideWhenUsed="1"/>
-    <w:lsdException w:name="Table Grid 7" w:semiHidden="1" w:unhideWhenUsed="1"/>
-    <w:lsdException w:name="Table Grid 8" w:semiHidden="1" w:unhideWhenUsed="1"/>
-    <w:lsdException w:name="Table List 1" w:semiHidden="1" w:unhideWhenUsed="1"/>
-    <w:lsdException w:name="Table List 2" w:semiHidden="1" w:unhideWhenUsed="1"/>
-    <w:lsdException w:name="Table List 3" w:semiHidden="1" w:unhideWhenUsed="1"/>
-    <w:lsdException w:name="Table List 4" w:semiHidden="1" w:unhideWhenUsed="1"/>
-    <w:lsdException w:name="Table List 5" w:semiHidden="1" w:unhideWhenUsed="1"/>
-    <w:lsdException w:name="Table List 6" w:semiHidden="1" w:unhideWhenUsed="1"/>
-    <w:lsdException w:name="Table List 7" w:semiHidden="1" w:unhideWhenUsed="1"/>
-    <w:lsdException w:name="Table List 8" w:semiHidden="1" w:unhideWhenUsed="1"/>
-    <w:lsdException w:name="Table 3D effects 1" w:semiHidden="1" w:unhideWhenUsed="1"/>
-    <w:lsdException w:name="Table 3D effects 2" w:semiHidden="1" w:unhideWhenUsed="1"/>
-    <w:lsdException w:name="Table 3D effects 3" w:semiHidden="1" w:unhideWhenUsed="1"/>
-    <w:lsdException w:name="Table Contemporary" w:semiHidden="1" w:unhideWhenUsed="1"/>
-    <w:lsdException w:name="Table Elegant" w:semiHidden="1" w:unhideWhenUsed="1"/>
-    <w:lsdException w:name="Table Professional" w:semiHidden="1" w:unhideWhenUsed="1"/>
-    <w:lsdException w:name="Table Subtle 1" w:semiHidden="1" w:unhideWhenUsed="1"/>
-    <w:lsdException w:name="Table Subtle 2" w:semiHidden="1" w:unhideWhenUsed="1"/>
-    <w:lsdException w:name="Table Web 1" w:semiHidden="1" w:unhideWhenUsed="1"/>
-    <w:lsdException w:name="Table Web 2" w:semiHidden="1" w:unhideWhenUsed="1"/>
-    <w:lsdException w:name="Table Web 3" w:semiHidden="1" w:unhideWhenUsed="1"/>
-    <w:lsdException w:name="Balloon Text" w:semiHidden="1" w:unhideWhenUsed="1"/>
-    <w:lsdException w:name="Table Grid" w:uiPriority="39"/>
-    <w:lsdException w:name="Table Theme" w:semiHidden="1" w:unhideWhenUsed="1"/>
-    <w:lsdException w:name="Placeholder Text" w:semiHidden="1"/>
-    <w:lsdException w:name="No Spacing" w:uiPriority="1" w:qFormat="1"/>
-    <w:lsdException w:name="Light Shading" w:uiPriority="60"/>
-    <w:lsdException w:name="Light List" w:uiPriority="61"/>
-    <w:lsdException w:name="Light Grid" w:uiPriority="62"/>
-    <w:lsdException w:name="Medium Shading 1" w:uiPriority="63"/>
-    <w:lsdException w:name="Medium Shading 2" w:uiPriority="64"/>
-    <w:lsdException w:name="Medium List 1" w:uiPriority="65"/>
-    <w:lsdException w:name="Medium List 2" w:uiPriority="66"/>
-    <w:lsdException w:name="Medium Grid 1" w:uiPriority="67"/>
-    <w:lsdException w:name="Medium Grid 2" w:uiPriority="68"/>
-    <w:lsdException w:name="Medium Grid 3" w:uiPriority="69"/>
-    <w:lsdException w:name="Dark List" w:uiPriority="70"/>
-    <w:lsdException w:name="Colorful Shading" w:uiPriority="71"/>
-    <w:lsdException w:name="Colorful List" w:uiPriority="72"/>
-    <w:lsdException w:name="Colorful Grid" w:uiPriority="73"/>
-    <w:lsdException w:name="Light Shading Accent 1" w:uiPriority="60"/>
-    <w:lsdException w:name="Light List Accent 1" w:uiPriority="61"/>
-    <w:lsdException w:name="Light Grid Accent 1" w:uiPriority="62"/>
-    <w:lsdException w:name="Medium Shading 1 Accent 1" w:uiPriority="63"/>
-    <w:lsdException w:name="Medium Shading 2 Accent 1" w:uiPriority="64"/>
-    <w:lsdException w:name="Medium List 1 Accent 1" w:uiPriority="65"/>
-    <w:lsdException w:name="Revision" w:semiHidden="1"/>
-    <w:lsdException w:name="List Paragraph" w:uiPriority="34" w:qFormat="1"/>
-    <w:lsdException w:name="Quote" w:uiPriority="29" w:qFormat="1"/>
-    <w:lsdException w:name="Intense Quote" w:uiPriority="30" w:qFormat="1"/>
-    <w:lsdException w:name="Medium List 2 Accent 1" w:uiPriority="66"/>
-    <w:lsdException w:name="Medium Grid 1 Accent 1" w:uiPriority="67"/>
-    <w:lsdException w:name="Medium Grid 2 Accent 1" w:uiPriority="68"/>
-    <w:lsdException w:name="Medium Grid 3 Accent 1" w:uiPriority="69"/>
-    <w:lsdException w:name="Dark List Accent 1" w:uiPriority="70"/>
-    <w:lsdException w:name="Colorful Shading Accent 1" w:uiPriority="71"/>
-    <w:lsdException w:name="Colorful List Accent 1" w:uiPriority="72"/>
-    <w:lsdException w:name="Colorful Grid Accent 1" w:uiPriority="73"/>
-    <w:lsdException w:name="Light Shading Accent 2" w:uiPriority="60"/>
-    <w:lsdException w:name="Light List Accent 2" w:uiPriority="61"/>
-    <w:lsdException w:name="Light Grid Accent 2" w:uiPriority="62"/>
-    <w:lsdException w:name="Medium Shading 1 Accent 2" w:uiPriority="63"/>
-    <w:lsdException w:name="Medium Shading 2 Accent 2" w:uiPriority="64"/>
-    <w:lsdException w:name="Medium List 1 Accent 2" w:uiPriority="65"/>
-    <w:lsdException w:name="Medium List 2 Accent 2" w:uiPriority="66"/>
-    <w:lsdException w:name="Medium Grid 1 Accent 2" w:uiPriority="67"/>
-    <w:lsdException w:name="Medium Grid 2 Accent 2" w:uiPriority="68"/>
-    <w:lsdException w:name="Medium Grid 3 Accent 2" w:uiPriority="69"/>
-    <w:lsdException w:name="Dark List Accent 2" w:uiPriority="70"/>
-    <w:lsdException w:name="Colorful Shading Accent 2" w:uiPriority="71"/>
-    <w:lsdException w:name="Colorful List Accent 2" w:uiPriority="72"/>
-    <w:lsdException w:name="Colorful Grid Accent 2" w:uiPriority="73"/>
-    <w:lsdException w:name="Light Shading Accent 3" w:uiPriority="60"/>
-    <w:lsdException w:name="Light List Accent 3" w:uiPriority="61"/>
-    <w:lsdException w:name="Light Grid Accent 3" w:uiPriority="62"/>
-    <w:lsdException w:name="Medium Shading 1 Accent 3" w:uiPriority="63"/>
-    <w:lsdException w:name="Medium Shading 2 Accent 3" w:uiPriority="64"/>
-    <w:lsdException w:name="Medium List 1 Accent 3" w:uiPriority="65"/>
-    <w:lsdException w:name="Medium List 2 Accent 3" w:uiPriority="66"/>
-    <w:lsdException w:name="Medium Grid 1 Accent 3" w:uiPriority="67"/>
-    <w:lsdException w:name="Medium Grid 2 Accent 3" w:uiPriority="68"/>
-    <w:lsdException w:name="Medium Grid 3 Accent 3" w:uiPriority="69"/>
-    <w:lsdException w:name="Dark List Accent 3" w:uiPriority="70"/>
-    <w:lsdException w:name="Colorful Shading Accent 3" w:uiPriority="71"/>
-    <w:lsdException w:name="Colorful List Accent 3" w:uiPriority="72"/>
-    <w:lsdException w:name="Colorful Grid Accent 3" w:uiPriority="73"/>
-    <w:lsdException w:name="Light Shading Accent 4" w:uiPriority="60"/>
-    <w:lsdException w:name="Light List Accent 4" w:uiPriority="61"/>
-    <w:lsdException w:name="Light Grid Accent 4" w:uiPriority="62"/>
-    <w:lsdException w:name="Medium Shading 1 Accent 4" w:uiPriority="63"/>
-    <w:lsdException w:name="Medium Shading 2 Accent 4" w:uiPriority="64"/>
-    <w:lsdException w:name="Medium List 1 Accent 4" w:uiPriority="65"/>
-    <w:lsdException w:name="Medium List 2 Accent 4" w:uiPriority="66"/>
-    <w:lsdException w:name="Medium Grid 1 Accent 4" w:uiPriority="67"/>
-    <w:lsdException w:name="Medium Grid 2 Accent 4" w:uiPriority="68"/>
-    <w:lsdException w:name="Medium Grid 3 Accent 4" w:uiPriority="69"/>
-    <w:lsdException w:name="Dark List Accent 4" w:uiPriority="70"/>
-    <w:lsdException w:name="Colorful Shading Accent 4" w:uiPriority="71"/>
-    <w:lsdException w:name="Colorful List Accent 4" w:uiPriority="72"/>
-    <w:lsdException w:name="Colorful Grid Accent 4" w:uiPriority="73"/>
-    <w:lsdException w:name="Light Shading Accent 5" w:uiPriority="60"/>
-    <w:lsdException w:name="Light List Accent 5" w:uiPriority="61"/>
-    <w:lsdException w:name="Light Grid Accent 5" w:uiPriority="62"/>
-    <w:lsdException w:name="Medium Shading 1 Accent 5" w:uiPriority="63"/>
-    <w:lsdException w:name="Medium Shading 2 Accent 5" w:uiPriority="64"/>
-    <w:lsdException w:name="Medium List 1 Accent 5" w:uiPriority="65"/>
-    <w:lsdException w:name="Medium List 2 Accent 5" w:uiPriority="66"/>
-    <w:lsdException w:name="Medium Grid 1 Accent 5" w:uiPriority="67"/>
-    <w:lsdException w:name="Medium Grid 2 Accent 5" w:uiPriority="68"/>
-    <w:lsdException w:name="Medium Grid 3 Accent 5" w:uiPriority="69"/>
-    <w:lsdException w:name="Dark List Accent 5" w:uiPriority="70"/>
-    <w:lsdException w:name="Colorful Shading Accent 5" w:uiPriority="71"/>
-    <w:lsdException w:name="Colorful List Accent 5" w:uiPriority="72"/>
-    <w:lsdException w:name="Colorful Grid Accent 5" w:uiPriority="73"/>
-    <w:lsdException w:name="Light Shading Accent 6" w:uiPriority="60"/>
-    <w:lsdException w:name="Light List Accent 6" w:uiPriority="61"/>
-    <w:lsdException w:name="Light Grid Accent 6" w:uiPriority="62"/>
-    <w:lsdException w:name="Medium Shading 1 Accent 6" w:uiPriority="63"/>
-    <w:lsdException w:name="Medium Shading 2 Accent 6" w:uiPriority="64"/>
-    <w:lsdException w:name="Medium List 1 Accent 6" w:uiPriority="65"/>
-    <w:lsdException w:name="Medium List 2 Accent 6" w:uiPriority="66"/>
-    <w:lsdException w:name="Medium Grid 1 Accent 6" w:uiPriority="67"/>
-    <w:lsdException w:name="Medium Grid 2 Accent 6" w:uiPriority="68"/>
-    <w:lsdException w:name="Medium Grid 3 Accent 6" w:uiPriority="69"/>
-    <w:lsdException w:name="Dark List Accent 6" w:uiPriority="70"/>
-    <w:lsdException w:name="Colorful Shading Accent 6" w:uiPriority="71"/>
-    <w:lsdException w:name="Colorful List Accent 6" w:uiPriority="72"/>
-    <w:lsdException w:name="Colorful Grid Accent 6" w:uiPriority="73"/>
-    <w:lsdException w:name="Subtle Emphasis" w:uiPriority="19" w:qFormat="1"/>
-    <w:lsdException w:name="Intense Emphasis" w:uiPriority="21" w:qFormat="1"/>
-    <w:lsdException w:name="Subtle Reference" w:uiPriority="31" w:qFormat="1"/>
-    <w:lsdException w:name="Intense Reference" w:uiPriority="32" w:qFormat="1"/>
-    <w:lsdException w:name="Book Title" w:uiPriority="33" w:qFormat="1"/>
-    <w:lsdException w:name="Bibliography" w:semiHidden="1" w:uiPriority="37" w:unhideWhenUsed="1"/>
-    <w:lsdException w:name="TOC Heading" w:semiHidden="1" w:uiPriority="39" w:unhideWhenUsed="1" w:qFormat="1"/>
-    <w:lsdException w:name="Plain Table 1" w:uiPriority="41"/>
-    <w:lsdException w:name="Plain Table 2" w:uiPriority="42"/>
-    <w:lsdException w:name="Plain Table 3" w:uiPriority="43"/>
-    <w:lsdException w:name="Plain Table 4" w:uiPriority="44"/>
-    <w:lsdException w:name="Plain Table 5" w:uiPriority="45"/>
-    <w:lsdException w:name="Grid Table Light" w:uiPriority="40"/>
-    <w:lsdException w:name="Grid Table 1 Light" w:uiPriority="46"/>
-    <w:lsdException w:name="Grid Table 2" w:uiPriority="47"/>
-    <w:lsdException w:name="Grid Table 3" w:uiPriority="48"/>
-    <w:lsdException w:name="Grid Table 4" w:uiPriority="49"/>
-    <w:lsdException w:name="Grid Table 5 Dark" w:uiPriority="50"/>
-    <w:lsdException w:name="Grid Table 6 Colorful" w:uiPriority="51"/>
-    <w:lsdException w:name="Grid Table 7 Colorful" w:uiPriority="52"/>
-    <w:lsdException w:name="Grid Table 1 Light Accent 1" w:uiPriority="46"/>
-    <w:lsdException w:name="Grid Table 2 Accent 1" w:uiPriority="47"/>
-    <w:lsdException w:name="Grid Table 3 Accent 1" w:uiPriority="48"/>
-    <w:lsdException w:name="Grid Table 4 Accent 1" w:uiPriority="49"/>
-    <w:lsdException w:name="Grid Table 5 Dark Accent 1" w:uiPriority="50"/>
-    <w:lsdException w:name="Grid Table 6 Colorful Accent 1" w:uiPriority="51"/>
-    <w:lsdException w:name="Grid Table 7 Colorful Accent 1" w:uiPriority="52"/>
-    <w:lsdException w:name="Grid Table 1 Light Accent 2" w:uiPriority="46"/>
-    <w:lsdException w:name="Grid Table 2 Accent 2" w:uiPriority="47"/>
-    <w:lsdException w:name="Grid Table 3 Accent 2" w:uiPriority="48"/>
-    <w:lsdException w:name="Grid Table 4 Accent 2" w:uiPriority="49"/>
-    <w:lsdException w:name="Grid Table 5 Dark Accent 2" w:uiPriority="50"/>
-    <w:lsdException w:name="Grid Table 6 Colorful Accent 2" w:uiPriority="51"/>
-    <w:lsdException w:name="Grid Table 7 Colorful Accent 2" w:uiPriority="52"/>
-    <w:lsdException w:name="Grid Table 1 Light Accent 3" w:uiPriority="46"/>
-    <w:lsdException w:name="Grid Table 2 Accent 3" w:uiPriority="47"/>
-    <w:lsdException w:name="Grid Table 3 Accent 3" w:uiPriority="48"/>
-    <w:lsdException w:name="Grid Table 4 Accent 3" w:uiPriority="49"/>
-    <w:lsdException w:name="Grid Table 5 Dark Accent 3" w:uiPriority="50"/>
-    <w:lsdException w:name="Grid Table 6 Colorful Accent 3" w:uiPriority="51"/>
-    <w:lsdException w:name="Grid Table 7 Colorful Accent 3" w:uiPriority="52"/>
-    <w:lsdException w:name="Grid Table 1 Light Accent 4" w:uiPriority="46"/>
-    <w:lsdException w:name="Grid Table 2 Accent 4" w:uiPriority="47"/>
-    <w:lsdException w:name="Grid Table 3 Accent 4" w:uiPriority="48"/>
-    <w:lsdException w:name="Grid Table 4 Accent 4" w:uiPriority="49"/>
-    <w:lsdException w:name="Grid Table 5 Dark Accent 4" w:uiPriority="50"/>
-    <w:lsdException w:name="Grid Table 6 Colorful Accent 4" w:uiPriority="51"/>
-    <w:lsdException w:name="Grid Table 7 Colorful Accent 4" w:uiPriority="52"/>
-    <w:lsdException w:name="Grid Table 1 Light Accent 5" w:uiPriority="46"/>
-    <w:lsdException w:name="Grid Table 2 Accent 5" w:uiPriority="47"/>
-    <w:lsdException w:name="Grid Table 3 Accent 5" w:uiPriority="48"/>
-    <w:lsdException w:name="Grid Table 4 Accent 5" w:uiPriority="49"/>
-    <w:lsdException w:name="Grid Table 5 Dark Accent 5" w:uiPriority="50"/>
-    <w:lsdException w:name="Grid Table 6 Colorful Accent 5" w:uiPriority="51"/>
-    <w:lsdException w:name="Grid Table 7 Colorful Accent 5" w:uiPriority="52"/>
-    <w:lsdException w:name="Grid Table 1 Light Accent 6" w:uiPriority="46"/>
-    <w:lsdException w:name="Grid Table 2 Accent 6" w:uiPriority="47"/>
-    <w:lsdException w:name="Grid Table 3 Accent 6" w:uiPriority="48"/>
-    <w:lsdException w:name="Grid Table 4 Accent 6" w:uiPriority="49"/>
-    <w:lsdException w:name="Grid Table 5 Dark Accent 6" w:uiPriority="50"/>
-    <w:lsdException w:name="Grid Table 6 Colorful Accent 6" w:uiPriority="51"/>
-    <w:lsdException w:name="Grid Table 7 Colorful Accent 6" w:uiPriority="52"/>
-    <w:lsdException w:name="List Table 1 Light" w:uiPriority="46"/>
-    <w:lsdException w:name="List Table 2" w:uiPriority="47"/>
-    <w:lsdException w:name="List Table 3" w:uiPriority="48"/>
-    <w:lsdException w:name="List Table 4" w:uiPriority="49"/>
-    <w:lsdException w:name="List Table 5 Dark" w:uiPriority="50"/>
-    <w:lsdException w:name="List Table 6 Colorful" w:uiPriority="51"/>
-    <w:lsdException w:name="List Table 7 Colorful" w:uiPriority="52"/>
-    <w:lsdException w:name="List Table 1 Light Accent 1" w:uiPriority="46"/>
-    <w:lsdException w:name="List Table 2 Accent 1" w:uiPriority="47"/>
-    <w:lsdException w:name="List Table 3 Accent 1" w:uiPriority="48"/>
-    <w:lsdException w:name="List Table 4 Accent 1" w:uiPriority="49"/>
-    <w:lsdException w:name="List Table 5 Dark Accent 1" w:uiPriority="50"/>
-    <w:lsdException w:name="List Table 6 Colorful Accent 1" w:uiPriority="51"/>
-    <w:lsdException w:name="List Table 7 Colorful Accent 1" w:uiPriority="52"/>
-    <w:lsdException w:name="List Table 1 Light Accent 2" w:uiPriority="46"/>
-    <w:lsdException w:name="List Table 2 Accent 2" w:uiPriority="47"/>
-    <w:lsdException w:name="List Table 3 Accent 2" w:uiPriority="48"/>
-    <w:lsdException w:name="List Table 4 Accent 2" w:uiPriority="49"/>
-    <w:lsdException w:name="List Table 5 Dark Accent 2" w:uiPriority="50"/>
-    <w:lsdException w:name="List Table 6 Colorful Accent 2" w:uiPriority="51"/>
-    <w:lsdException w:name="List Table 7 Colorful Accent 2" w:uiPriority="52"/>
-    <w:lsdException w:name="List Table 1 Light Accent 3" w:uiPriority="46"/>
-    <w:lsdException w:name="List Table 2 Accent 3" w:uiPriority="47"/>
-    <w:lsdException w:name="List Table 3 Accent 3" w:uiPriority="48"/>
-    <w:lsdException w:name="List Table 4 Accent 3" w:uiPriority="49"/>
-    <w:lsdException w:name="List Table 5 Dark Accent 3" w:uiPriority="50"/>
-    <w:lsdException w:name="List Table 6 Colorful Accent 3" w:uiPriority="51"/>
-    <w:lsdException w:name="List Table 7 Colorful Accent 3" w:uiPriority="52"/>
-    <w:lsdException w:name="List Table 1 Light Accent 4" w:uiPriority="46"/>
-    <w:lsdException w:name="List Table 2 Accent 4" w:uiPriority="47"/>
-    <w:lsdException w:name="List Table 3 Accent 4" w:uiPriority="48"/>
-    <w:lsdException w:name="List Table 4 Accent 4" w:uiPriority="49"/>
-    <w:lsdException w:name="List Table 5 Dark Accent 4" w:uiPriority="50"/>
-    <w:lsdException w:name="List Table 6 Colorful Accent 4" w:uiPriority="51"/>
-    <w:lsdException w:name="List Table 7 Colorful Accent 4" w:uiPriority="52"/>
-    <w:lsdException w:name="List Table 1 Light Accent 5" w:uiPriority="46"/>
-    <w:lsdException w:name="List Table 2 Accent 5" w:uiPriority="47"/>
-    <w:lsdException w:name="List Table 3 Accent 5" w:uiPriority="48"/>
-    <w:lsdException w:name="List Table 4 Accent 5" w:uiPriority="49"/>
-    <w:lsdException w:name="List Table 5 Dark Accent 5" w:uiPriority="50"/>
-    <w:lsdException w:name="List Table 6 Colorful Accent 5" w:uiPriority="51"/>
-    <w:lsdException w:name="List Table 7 Colorful Accent 5" w:uiPriority="52"/>
-    <w:lsdException w:name="List Table 1 Light Accent 6" w:uiPriority="46"/>
-    <w:lsdException w:name="List Table 2 Accent 6" w:uiPriority="47"/>
-    <w:lsdException w:name="List Table 3 Accent 6" w:uiPriority="48"/>
-    <w:lsdException w:name="List Table 4 Accent 6" w:uiPriority="49"/>
-    <w:lsdException w:name="List Table 5 Dark Accent 6" w:uiPriority="50"/>
-    <w:lsdException w:name="List Table 6 Colorful Accent 6" w:uiPriority="51"/>
-    <w:lsdException w:name="List Table 7 Colorful Accent 6" w:uiPriority="52"/>
-    <w:lsdException w:name="Mention" w:semiHidden="1" w:unhideWhenUsed="1"/>
-    <w:lsdException w:name="Smart Hyperlink" w:semiHidden="1" w:unhideWhenUsed="1"/>
-    <w:lsdException w:name="Hashtag" w:semiHidden="1" w:unhideWhenUsed="1"/>
-    <w:lsdException w:name="Unresolved Mention" w:semiHidden="1" w:unhideWhenUsed="1"/>
+  <w:latentStyles w:defLockedState="0" w:defUIPriority="99" w:defSemiHidden="1" w:defUnhideWhenUsed="1" w:defQFormat="0" w:count="267">
+    <w:lsdException w:name="Normal" w:semiHidden="0" w:uiPriority="0" w:unhideWhenUsed="0" w:qFormat="1"/>
+    <w:lsdException w:name="heading 1" w:semiHidden="0" w:uiPriority="9" w:unhideWhenUsed="0" w:qFormat="1"/>
+    <w:lsdException w:name="heading 2" w:uiPriority="9" w:qFormat="1"/>
+    <w:lsdException w:name="heading 3" w:uiPriority="9" w:qFormat="1"/>
+    <w:lsdException w:name="heading 4" w:uiPriority="9" w:qFormat="1"/>
+    <w:lsdException w:name="heading 5" w:uiPriority="9" w:qFormat="1"/>
+    <w:lsdException w:name="heading 6" w:uiPriority="9" w:qFormat="1"/>
+    <w:lsdException w:name="heading 7" w:uiPriority="9" w:qFormat="1"/>
+    <w:lsdException w:name="heading 8" w:uiPriority="9" w:qFormat="1"/>
+    <w:lsdException w:name="heading 9" w:uiPriority="9" w:qFormat="1"/>
+    <w:lsdException w:name="toc 1" w:uiPriority="39"/>
+    <w:lsdException w:name="toc 2" w:uiPriority="39"/>
+    <w:lsdException w:name="toc 3" w:uiPriority="39"/>
+    <w:lsdException w:name="toc 4" w:uiPriority="39"/>
+    <w:lsdException w:name="toc 5" w:uiPriority="39"/>
+    <w:lsdException w:name="toc 6" w:uiPriority="39"/>
+    <w:lsdException w:name="toc 7" w:uiPriority="39"/>
+    <w:lsdException w:name="toc 8" w:uiPriority="39"/>
+    <w:lsdException w:name="toc 9" w:uiPriority="39"/>
+    <w:lsdException w:name="caption" w:uiPriority="35" w:qFormat="1"/>
+    <w:lsdException w:name="Title" w:semiHidden="0" w:uiPriority="10" w:unhideWhenUsed="0" w:qFormat="1"/>
+    <w:lsdException w:name="Default Paragraph Font" w:uiPriority="1"/>
+    <w:lsdException w:name="Subtitle" w:semiHidden="0" w:uiPriority="11" w:unhideWhenUsed="0" w:qFormat="1"/>
+    <w:lsdException w:name="Strong" w:semiHidden="0" w:uiPriority="22" w:unhideWhenUsed="0" w:qFormat="1"/>
+    <w:lsdException w:name="Emphasis" w:semiHidden="0" w:uiPriority="20" w:unhideWhenUsed="0" w:qFormat="1"/>
+    <w:lsdException w:name="Table Grid" w:semiHidden="0" w:uiPriority="39" w:unhideWhenUsed="0"/>
+    <w:lsdException w:name="Placeholder Text" w:unhideWhenUsed="0"/>
+    <w:lsdException w:name="No Spacing" w:semiHidden="0" w:uiPriority="1" w:unhideWhenUsed="0" w:qFormat="1"/>
+    <w:lsdException w:name="Light Shading" w:semiHidden="0" w:uiPriority="60" w:unhideWhenUsed="0"/>
+    <w:lsdException w:name="Light List" w:semiHidden="0" w:uiPriority="61" w:unhideWhenUsed="0"/>
+    <w:lsdException w:name="Light Grid" w:semiHidden="0" w:uiPriority="62" w:unhideWhenUsed="0"/>
+    <w:lsdException w:name="Medium Shading 1" w:semiHidden="0" w:uiPriority="63" w:unhideWhenUsed="0"/>
+    <w:lsdException w:name="Medium Shading 2" w:semiHidden="0" w:uiPriority="64" w:unhideWhenUsed="0"/>
+    <w:lsdException w:name="Medium List 1" w:semiHidden="0" w:uiPriority="65" w:unhideWhenUsed="0"/>
+    <w:lsdException w:name="Medium List 2" w:semiHidden="0" w:uiPriority="66" w:unhideWhenUsed="0"/>
+    <w:lsdException w:name="Medium Grid 1" w:semiHidden="0" w:uiPriority="67" w:unhideWhenUsed="0"/>
+    <w:lsdException w:name="Medium Grid 2" w:semiHidden="0" w:uiPriority="68" w:unhideWhenUsed="0"/>
+    <w:lsdException w:name="Medium Grid 3" w:semiHidden="0" w:uiPriority="69" w:unhideWhenUsed="0"/>
+    <w:lsdException w:name="Dark List" w:semiHidden="0" w:uiPriority="70" w:unhideWhenUsed="0"/>
+    <w:lsdException w:name="Colorful Shading" w:semiHidden="0" w:uiPriority="71" w:unhideWhenUsed="0"/>
+    <w:lsdException w:name="Colorful List" w:semiHidden="0" w:uiPriority="72" w:unhideWhenUsed="0"/>
+    <w:lsdException w:name="Colorful Grid" w:semiHidden="0" w:uiPriority="73" w:unhideWhenUsed="0"/>
+    <w:lsdException w:name="Light Shading Accent 1" w:semiHidden="0" w:uiPriority="60" w:unhideWhenUsed="0"/>
+    <w:lsdException w:name="Light List Accent 1" w:semiHidden="0" w:uiPriority="61" w:unhideWhenUsed="0"/>
+    <w:lsdException w:name="Light Grid Accent 1" w:semiHidden="0" w:uiPriority="62" w:unhideWhenUsed="0"/>
+    <w:lsdException w:name="Medium Shading 1 Accent 1" w:semiHidden="0" w:uiPriority="63" w:unhideWhenUsed="0"/>
+    <w:lsdException w:name="Medium Shading 2 Accent 1" w:semiHidden="0" w:uiPriority="64" w:unhideWhenUsed="0"/>
+    <w:lsdException w:name="Medium List 1 Accent 1" w:semiHidden="0" w:uiPriority="65" w:unhideWhenUsed="0"/>
+    <w:lsdException w:name="Revision" w:unhideWhenUsed="0"/>
+    <w:lsdException w:name="List Paragraph" w:semiHidden="0" w:uiPriority="34" w:unhideWhenUsed="0" w:qFormat="1"/>
+    <w:lsdException w:name="Quote" w:semiHidden="0" w:uiPriority="29" w:unhideWhenUsed="0" w:qFormat="1"/>
+    <w:lsdException w:name="Intense Quote" w:semiHidden="0" w:uiPriority="30" w:unhideWhenUsed="0" w:qFormat="1"/>
+    <w:lsdException w:name="Medium List 2 Accent 1" w:semiHidden="0" w:uiPriority="66" w:unhideWhenUsed="0"/>
+    <w:lsdException w:name="Medium Grid 1 Accent 1" w:semiHidden="0" w:uiPriority="67" w:unhideWhenUsed="0"/>
+    <w:lsdException w:name="Medium Grid 2 Accent 1" w:semiHidden="0" w:uiPriority="68" w:unhideWhenUsed="0"/>
+    <w:lsdException w:name="Medium Grid 3 Accent 1" w:semiHidden="0" w:uiPriority="69" w:unhideWhenUsed="0"/>
+    <w:lsdException w:name="Dark List Accent 1" w:semiHidden="0" w:uiPriority="70" w:unhideWhenUsed="0"/>
+    <w:lsdException w:name="Colorful Shading Accent 1" w:semiHidden="0" w:uiPriority="71" w:unhideWhenUsed="0"/>
+    <w:lsdException w:name="Colorful List Accent 1" w:semiHidden="0" w:uiPriority="72" w:unhideWhenUsed="0"/>
+    <w:lsdException w:name="Colorful Grid Accent 1" w:semiHidden="0" w:uiPriority="73" w:unhideWhenUsed="0"/>
+    <w:lsdException w:name="Light Shading Accent 2" w:semiHidden="0" w:uiPriority="60" w:unhideWhenUsed="0"/>
+    <w:lsdException w:name="Light List Accent 2" w:semiHidden="0" w:uiPriority="61" w:unhideWhenUsed="0"/>
+    <w:lsdException w:name="Light Grid Accent 2" w:semiHidden="0" w:uiPriority="62" w:unhideWhenUsed="0"/>
+    <w:lsdException w:name="Medium Shading 1 Accent 2" w:semiHidden="0" w:uiPriority="63" w:unhideWhenUsed="0"/>
+    <w:lsdException w:name="Medium Shading 2 Accent 2" w:semiHidden="0" w:uiPriority="64" w:unhideWhenUsed="0"/>
+    <w:lsdException w:name="Medium List 1 Accent 2" w:semiHidden="0" w:uiPriority="65" w:unhideWhenUsed="0"/>
+    <w:lsdException w:name="Medium List 2 Accent 2" w:semiHidden="0" w:uiPriority="66" w:unhideWhenUsed="0"/>
+    <w:lsdException w:name="Medium Grid 1 Accent 2" w:semiHidden="0" w:uiPriority="67" w:unhideWhenUsed="0"/>
+    <w:lsdException w:name="Medium Grid 2 Accent 2" w:semiHidden="0" w:uiPriority="68" w:unhideWhenUsed="0"/>
+    <w:lsdException w:name="Medium Grid 3 Accent 2" w:semiHidden="0" w:uiPriority="69" w:unhideWhenUsed="0"/>
+    <w:lsdException w:name="Dark List Accent 2" w:semiHidden="0" w:uiPriority="70" w:unhideWhenUsed="0"/>
+    <w:lsdException w:name="Colorful Shading Accent 2" w:semiHidden="0" w:uiPriority="71" w:unhideWhenUsed="0"/>
+    <w:lsdException w:name="Colorful List Accent 2" w:semiHidden="0" w:uiPriority="72" w:unhideWhenUsed="0"/>
+    <w:lsdException w:name="Colorful Grid Accent 2" w:semiHidden="0" w:uiPriority="73" w:unhideWhenUsed="0"/>
+    <w:lsdException w:name="Light Shading Accent 3" w:semiHidden="0" w:uiPriority="60" w:unhideWhenUsed="0"/>
+    <w:lsdException w:name="Light List Accent 3" w:semiHidden="0" w:uiPriority="61" w:unhideWhenUsed="0"/>
+    <w:lsdException w:name="Light Grid Accent 3" w:semiHidden="0" w:uiPriority="62" w:unhideWhenUsed="0"/>
+    <w:lsdException w:name="Medium Shading 1 Accent 3" w:semiHidden="0" w:uiPriority="63" w:unhideWhenUsed="0"/>
+    <w:lsdException w:name="Medium Shading 2 Accent 3" w:semiHidden="0" w:uiPriority="64" w:unhideWhenUsed="0"/>
+    <w:lsdException w:name="Medium List 1 Accent 3" w:semiHidden="0" w:uiPriority="65" w:unhideWhenUsed="0"/>
+    <w:lsdException w:name="Medium List 2 Accent 3" w:semiHidden="0" w:uiPriority="66" w:unhideWhenUsed="0"/>
+    <w:lsdException w:name="Medium Grid 1 Accent 3" w:semiHidden="0" w:uiPriority="67" w:unhideWhenUsed="0"/>
+    <w:lsdException w:name="Medium Grid 2 Accent 3" w:semiHidden="0" w:uiPriority="68" w:unhideWhenUsed="0"/>
+    <w:lsdException w:name="Medium Grid 3 Accent 3" w:semiHidden="0" w:uiPriority="69" w:unhideWhenUsed="0"/>
+    <w:lsdException w:name="Dark List Accent 3" w:semiHidden="0" w:uiPriority="70" w:unhideWhenUsed="0"/>
+    <w:lsdException w:name="Colorful Shading Accent 3" w:semiHidden="0" w:uiPriority="71" w:unhideWhenUsed="0"/>
+    <w:lsdException w:name="Colorful List Accent 3" w:semiHidden="0" w:uiPriority="72" w:unhideWhenUsed="0"/>
+    <w:lsdException w:name="Colorful Grid Accent 3" w:semiHidden="0" w:uiPriority="73" w:unhideWhenUsed="0"/>
+    <w:lsdException w:name="Light Shading Accent 4" w:semiHidden="0" w:uiPriority="60" w:unhideWhenUsed="0"/>
+    <w:lsdException w:name="Light List Accent 4" w:semiHidden="0" w:uiPriority="61" w:unhideWhenUsed="0"/>
+    <w:lsdException w:name="Light Grid Accent 4" w:semiHidden="0" w:uiPriority="62" w:unhideWhenUsed="0"/>
+    <w:lsdException w:name="Medium Shading 1 Accent 4" w:semiHidden="0" w:uiPriority="63" w:unhideWhenUsed="0"/>
+    <w:lsdException w:name="Medium Shading 2 Accent 4" w:semiHidden="0" w:uiPriority="64" w:unhideWhenUsed="0"/>
+    <w:lsdException w:name="Medium List 1 Accent 4" w:semiHidden="0" w:uiPriority="65" w:unhideWhenUsed="0"/>
+    <w:lsdException w:name="Medium List 2 Accent 4" w:semiHidden="0" w:uiPriority="66" w:unhideWhenUsed="0"/>
+    <w:lsdException w:name="Medium Grid 1 Accent 4" w:semiHidden="0" w:uiPriority="67" w:unhideWhenUsed="0"/>
+    <w:lsdException w:name="Medium Grid 2 Accent 4" w:semiHidden="0" w:uiPriority="68" w:unhideWhenUsed="0"/>
+    <w:lsdException w:name="Medium Grid 3 Accent 4" w:semiHidden="0" w:uiPriority="69" w:unhideWhenUsed="0"/>
+    <w:lsdException w:name="Dark List Accent 4" w:semiHidden="0" w:uiPriority="70" w:unhideWhenUsed="0"/>
+    <w:lsdException w:name="Colorful Shading Accent 4" w:semiHidden="0" w:uiPriority="71" w:unhideWhenUsed="0"/>
+    <w:lsdException w:name="Colorful List Accent 4" w:semiHidden="0" w:uiPriority="72" w:unhideWhenUsed="0"/>
+    <w:lsdException w:name="Colorful Grid Accent 4" w:semiHidden="0" w:uiPriority="73" w:unhideWhenUsed="0"/>
+    <w:lsdException w:name="Light Shading Accent 5" w:semiHidden="0" w:uiPriority="60" w:unhideWhenUsed="0"/>
+    <w:lsdException w:name="Light List Accent 5" w:semiHidden="0" w:uiPriority="61" w:unhideWhenUsed="0"/>
+    <w:lsdException w:name="Light Grid Accent 5" w:semiHidden="0" w:uiPriority="62" w:unhideWhenUsed="0"/>
+    <w:lsdException w:name="Medium Shading 1 Accent 5" w:semiHidden="0" w:uiPriority="63" w:unhideWhenUsed="0"/>
+    <w:lsdException w:name="Medium Shading 2 Accent 5" w:semiHidden="0" w:uiPriority="64" w:unhideWhenUsed="0"/>
+    <w:lsdException w:name="Medium List 1 Accent 5" w:semiHidden="0" w:uiPriority="65" w:unhideWhenUsed="0"/>
+    <w:lsdException w:name="Medium List 2 Accent 5" w:semiHidden="0" w:uiPriority="66" w:unhideWhenUsed="0"/>
+    <w:lsdException w:name="Medium Grid 1 Accent 5" w:semiHidden="0" w:uiPriority="67" w:unhideWhenUsed="0"/>
+    <w:lsdException w:name="Medium Grid 2 Accent 5" w:semiHidden="0" w:uiPriority="68" w:unhideWhenUsed="0"/>
+    <w:lsdException w:name="Medium Grid 3 Accent 5" w:semiHidden="0" w:uiPriority="69" w:unhideWhenUsed="0"/>
+    <w:lsdException w:name="Dark List Accent 5" w:semiHidden="0" w:uiPriority="70" w:unhideWhenUsed="0"/>
+    <w:lsdException w:name="Colorful Shading Accent 5" w:semiHidden="0" w:uiPriority="71" w:unhideWhenUsed="0"/>
+    <w:lsdException w:name="Colorful List Accent 5" w:semiHidden="0" w:uiPriority="72" w:unhideWhenUsed="0"/>
+    <w:lsdException w:name="Colorful Grid Accent 5" w:semiHidden="0" w:uiPriority="73" w:unhideWhenUsed="0"/>
+    <w:lsdException w:name="Light Shading Accent 6" w:semiHidden="0" w:uiPriority="60" w:unhideWhenUsed="0"/>
+    <w:lsdException w:name="Light List Accent 6" w:semiHidden="0" w:uiPriority="61" w:unhideWhenUsed="0"/>
+    <w:lsdException w:name="Light Grid Accent 6" w:semiHidden="0" w:uiPriority="62" w:unhideWhenUsed="0"/>
+    <w:lsdException w:name="Medium Shading 1 Accent 6" w:semiHidden="0" w:uiPriority="63" w:unhideWhenUsed="0"/>
+    <w:lsdException w:name="Medium Shading 2 Accent 6" w:semiHidden="0" w:uiPriority="64" w:unhideWhenUsed="0"/>
+    <w:lsdException w:name="Medium List 1 Accent 6" w:semiHidden="0" w:uiPriority="65" w:unhideWhenUsed="0"/>
+    <w:lsdException w:name="Medium List 2 Accent 6" w:semiHidden="0" w:uiPriority="66" w:unhideWhenUsed="0"/>
+    <w:lsdException w:name="Medium Grid 1 Accent 6" w:semiHidden="0" w:uiPriority="67" w:unhideWhenUsed="0"/>
+    <w:lsdException w:name="Medium Grid 2 Accent 6" w:semiHidden="0" w:uiPriority="68" w:unhideWhenUsed="0"/>
+    <w:lsdException w:name="Medium Grid 3 Accent 6" w:semiHidden="0" w:uiPriority="69" w:unhideWhenUsed="0"/>
+    <w:lsdException w:name="Dark List Accent 6" w:semiHidden="0" w:uiPriority="70" w:unhideWhenUsed="0"/>
+    <w:lsdException w:name="Colorful Shading Accent 6" w:semiHidden="0" w:uiPriority="71" w:unhideWhenUsed="0"/>
+    <w:lsdException w:name="Colorful List Accent 6" w:semiHidden="0" w:uiPriority="72" w:unhideWhenUsed="0"/>
+    <w:lsdException w:name="Colorful Grid Accent 6" w:semiHidden="0" w:uiPriority="73" w:unhideWhenUsed="0"/>
+    <w:lsdException w:name="Subtle Emphasis" w:semiHidden="0" w:uiPriority="19" w:unhideWhenUsed="0" w:qFormat="1"/>
+    <w:lsdException w:name="Intense Emphasis" w:semiHidden="0" w:uiPriority="21" w:unhideWhenUsed="0" w:qFormat="1"/>
+    <w:lsdException w:name="Subtle Reference" w:semiHidden="0" w:uiPriority="31" w:unhideWhenUsed="0" w:qFormat="1"/>
+    <w:lsdException w:name="Intense Reference" w:semiHidden="0" w:uiPriority="32" w:unhideWhenUsed="0" w:qFormat="1"/>
+    <w:lsdException w:name="Book Title" w:semiHidden="0" w:uiPriority="33" w:unhideWhenUsed="0" w:qFormat="1"/>
+    <w:lsdException w:name="Bibliography" w:uiPriority="37"/>
+    <w:lsdException w:name="TOC Heading" w:uiPriority="39" w:qFormat="1"/>
   </w:latentStyles>
   <w:style w:type="paragraph" w:default="1" w:styleId="a">
     <w:name w:val="Normal"/>
+    <w:rsid w:val="0001502E"/>
     <w:pPr>
       <w:widowControl w:val="0"/>
       <w:jc w:val="both"/>
@@ -25741,6 +25431,7 @@
     <w:uiPriority w:val="99"/>
     <w:semiHidden/>
     <w:unhideWhenUsed/>
+    <w:qFormat/>
     <w:tblPr>
       <w:tblInd w:w="0" w:type="dxa"/>
       <w:tblCellMar>
@@ -25759,12 +25450,14 @@
   </w:style>
   <w:style w:type="character" w:styleId="a3">
     <w:name w:val="Hyperlink"/>
+    <w:rsid w:val="0001502E"/>
     <w:rPr>
       <w:u w:val="single"/>
     </w:rPr>
   </w:style>
   <w:style w:type="table" w:customStyle="1" w:styleId="TableNormal">
     <w:name w:val="Table Normal"/>
+    <w:rsid w:val="0001502E"/>
     <w:tblPr>
       <w:tblInd w:w="0" w:type="dxa"/>
       <w:tblCellMar>
@@ -25777,6 +25470,7 @@
   </w:style>
   <w:style w:type="paragraph" w:customStyle="1" w:styleId="a4">
     <w:name w:val="页眉与页脚"/>
+    <w:rsid w:val="0001502E"/>
     <w:pPr>
       <w:tabs>
         <w:tab w:val="right" w:pos="9020"/>
@@ -25791,12 +25485,14 @@
   </w:style>
   <w:style w:type="character" w:customStyle="1" w:styleId="string2">
     <w:name w:val="string2"/>
+    <w:rsid w:val="0001502E"/>
     <w:rPr>
       <w:lang w:val="en-US"/>
     </w:rPr>
   </w:style>
   <w:style w:type="character" w:customStyle="1" w:styleId="a5">
     <w:name w:val="链接"/>
+    <w:rsid w:val="0001502E"/>
     <w:rPr>
       <w:color w:val="0000FF"/>
       <w:u w:val="single" w:color="0000FF"/>
@@ -25805,6 +25501,7 @@
   <w:style w:type="character" w:customStyle="1" w:styleId="Hyperlink0">
     <w:name w:val="Hyperlink.0"/>
     <w:basedOn w:val="a5"/>
+    <w:rsid w:val="0001502E"/>
     <w:rPr>
       <w:rFonts w:ascii="Microsoft YaHei UI" w:eastAsia="Microsoft YaHei UI" w:hAnsi="Microsoft YaHei UI" w:cs="Microsoft YaHei UI"/>
       <w:color w:val="0000FF"/>
@@ -25818,6 +25515,7 @@
   <w:style w:type="character" w:customStyle="1" w:styleId="Hyperlink1">
     <w:name w:val="Hyperlink.1"/>
     <w:basedOn w:val="a5"/>
+    <w:rsid w:val="0001502E"/>
     <w:rPr>
       <w:rFonts w:ascii="Microsoft YaHei UI" w:eastAsia="Microsoft YaHei UI" w:hAnsi="Microsoft YaHei UI" w:cs="Microsoft YaHei UI"/>
       <w:color w:val="0000FF"/>
@@ -25830,6 +25528,7 @@
   <w:style w:type="character" w:customStyle="1" w:styleId="Hyperlink2">
     <w:name w:val="Hyperlink.2"/>
     <w:basedOn w:val="a5"/>
+    <w:rsid w:val="0001502E"/>
     <w:rPr>
       <w:rFonts w:ascii="微软雅黑" w:eastAsia="微软雅黑" w:hAnsi="微软雅黑" w:cs="微软雅黑"/>
       <w:b/>
@@ -25843,6 +25542,7 @@
   </w:style>
   <w:style w:type="paragraph" w:styleId="a6">
     <w:name w:val="List Paragraph"/>
+    <w:rsid w:val="0001502E"/>
     <w:pPr>
       <w:widowControl w:val="0"/>
       <w:ind w:firstLine="420"/>
@@ -25859,6 +25559,7 @@
   </w:style>
   <w:style w:type="numbering" w:customStyle="1" w:styleId="1">
     <w:name w:val="已导入的样式“1”"/>
+    <w:rsid w:val="0001502E"/>
     <w:pPr>
       <w:numPr>
         <w:numId w:val="1"/>
@@ -25867,6 +25568,7 @@
   </w:style>
   <w:style w:type="numbering" w:customStyle="1" w:styleId="2">
     <w:name w:val="已导入的样式“2”"/>
+    <w:rsid w:val="0001502E"/>
     <w:pPr>
       <w:numPr>
         <w:numId w:val="3"/>
@@ -25875,6 +25577,7 @@
   </w:style>
   <w:style w:type="numbering" w:customStyle="1" w:styleId="3">
     <w:name w:val="已导入的样式“3”"/>
+    <w:rsid w:val="0001502E"/>
     <w:pPr>
       <w:numPr>
         <w:numId w:val="5"/>
@@ -25883,6 +25586,7 @@
   </w:style>
   <w:style w:type="numbering" w:customStyle="1" w:styleId="4">
     <w:name w:val="已导入的样式“4”"/>
+    <w:rsid w:val="0001502E"/>
     <w:pPr>
       <w:numPr>
         <w:numId w:val="8"/>
@@ -25891,6 +25595,7 @@
   </w:style>
   <w:style w:type="paragraph" w:styleId="a7">
     <w:name w:val="Normal (Web)"/>
+    <w:rsid w:val="0001502E"/>
     <w:rPr>
       <w:rFonts w:ascii="宋体" w:eastAsia="宋体" w:hAnsi="宋体" w:cs="宋体"/>
       <w:color w:val="000000"/>
@@ -25901,6 +25606,7 @@
   </w:style>
   <w:style w:type="numbering" w:customStyle="1" w:styleId="5">
     <w:name w:val="已导入的样式“5”"/>
+    <w:rsid w:val="0001502E"/>
     <w:pPr>
       <w:numPr>
         <w:numId w:val="10"/>
@@ -25909,6 +25615,7 @@
   </w:style>
   <w:style w:type="numbering" w:customStyle="1" w:styleId="6">
     <w:name w:val="已导入的样式“6”"/>
+    <w:rsid w:val="0001502E"/>
     <w:pPr>
       <w:numPr>
         <w:numId w:val="12"/>
@@ -25917,6 +25624,7 @@
   </w:style>
   <w:style w:type="numbering" w:customStyle="1" w:styleId="7">
     <w:name w:val="已导入的样式“7”"/>
+    <w:rsid w:val="0001502E"/>
     <w:pPr>
       <w:numPr>
         <w:numId w:val="15"/>
@@ -25925,6 +25633,7 @@
   </w:style>
   <w:style w:type="numbering" w:customStyle="1" w:styleId="8">
     <w:name w:val="已导入的样式“8”"/>
+    <w:rsid w:val="0001502E"/>
     <w:pPr>
       <w:numPr>
         <w:numId w:val="18"/>
@@ -25933,6 +25642,7 @@
   </w:style>
   <w:style w:type="numbering" w:customStyle="1" w:styleId="9">
     <w:name w:val="已导入的样式“9”"/>
+    <w:rsid w:val="0001502E"/>
     <w:pPr>
       <w:numPr>
         <w:numId w:val="21"/>
@@ -25941,6 +25651,7 @@
   </w:style>
   <w:style w:type="numbering" w:customStyle="1" w:styleId="10">
     <w:name w:val="已导入的样式“10”"/>
+    <w:rsid w:val="0001502E"/>
     <w:pPr>
       <w:numPr>
         <w:numId w:val="23"/>
@@ -25950,6 +25661,7 @@
   <w:style w:type="character" w:customStyle="1" w:styleId="annotation2">
     <w:name w:val="annotation2"/>
     <w:basedOn w:val="string2"/>
+    <w:rsid w:val="0001502E"/>
     <w:rPr>
       <w:color w:val="646464"/>
       <w:u w:color="646464"/>
@@ -25959,6 +25671,7 @@
   <w:style w:type="character" w:customStyle="1" w:styleId="number4">
     <w:name w:val="number4"/>
     <w:basedOn w:val="string2"/>
+    <w:rsid w:val="0001502E"/>
     <w:rPr>
       <w:color w:val="C00000"/>
       <w:u w:color="C00000"/>
@@ -25967,6 +25680,7 @@
   </w:style>
   <w:style w:type="numbering" w:customStyle="1" w:styleId="11">
     <w:name w:val="已导入的样式“11”"/>
+    <w:rsid w:val="0001502E"/>
     <w:pPr>
       <w:numPr>
         <w:numId w:val="25"/>
@@ -25983,6 +25697,35 @@
     <w:rPr>
       <w:color w:val="FF00FF" w:themeColor="followedHyperlink"/>
       <w:u w:val="single"/>
+    </w:rPr>
+  </w:style>
+  <w:style w:type="paragraph" w:styleId="a9">
+    <w:name w:val="Balloon Text"/>
+    <w:basedOn w:val="a"/>
+    <w:link w:val="Char"/>
+    <w:uiPriority w:val="99"/>
+    <w:semiHidden/>
+    <w:unhideWhenUsed/>
+    <w:rsid w:val="00A9141C"/>
+    <w:rPr>
+      <w:sz w:val="18"/>
+      <w:szCs w:val="18"/>
+    </w:rPr>
+  </w:style>
+  <w:style w:type="character" w:customStyle="1" w:styleId="Char">
+    <w:name w:val="批注框文本 Char"/>
+    <w:basedOn w:val="a0"/>
+    <w:link w:val="a9"/>
+    <w:uiPriority w:val="99"/>
+    <w:semiHidden/>
+    <w:rsid w:val="00A9141C"/>
+    <w:rPr>
+      <w:rFonts w:ascii="Calibri" w:eastAsia="Calibri" w:hAnsi="Calibri" w:cs="Calibri"/>
+      <w:color w:val="000000"/>
+      <w:kern w:val="2"/>
+      <w:sz w:val="18"/>
+      <w:szCs w:val="18"/>
+      <w:u w:color="000000"/>
     </w:rPr>
   </w:style>
 </w:styles>
@@ -27089,4 +26832,16 @@
   </a:objectDefaults>
   <a:extraClrSchemeLst/>
 </a:theme>
+</file>
+
+<file path=customXml/item1.xml><?xml version="1.0" encoding="utf-8"?>
+<b:Sources xmlns:b="http://schemas.openxmlformats.org/officeDocument/2006/bibliography" xmlns="http://schemas.openxmlformats.org/officeDocument/2006/bibliography" SelectedStyle="" StyleName=""/>
+</file>
+
+<file path=customXml/itemProps1.xml><?xml version="1.0" encoding="utf-8"?>
+<ds:datastoreItem xmlns:ds="http://schemas.openxmlformats.org/officeDocument/2006/customXml" ds:itemID="{0560E044-9617-49C1-A613-FF826024A157}">
+  <ds:schemaRefs>
+    <ds:schemaRef ds:uri="http://schemas.openxmlformats.org/officeDocument/2006/bibliography"/>
+  </ds:schemaRefs>
+</ds:datastoreItem>
 </file>
</xml_diff>